<commit_message>
Adicionados dados da versao seq 641
</commit_message>
<xml_diff>
--- a/Relatório_TP2_PCP.docx
+++ b/Relatório_TP2_PCP.docx
@@ -1113,6 +1113,7 @@
       <w:r>
         <w:rPr>
           <w:i/>
+          <w:lang w:val="pt-PT"/>
         </w:rPr>
         <w:t>divide and conquer</w:t>
       </w:r>
@@ -1173,37 +1174,86 @@
         <w:rPr>
           <w:lang w:val="pt-PT"/>
         </w:rPr>
-        <w:t xml:space="preserve"> ….</w:t>
-      </w:r>
-    </w:p>
-    <w:p>
-      <w:pPr>
-        <w:rPr>
-          <w:lang w:val="pt-PT"/>
-        </w:rPr>
-      </w:pPr>
-    </w:p>
-    <w:p>
-      <w:pPr>
-        <w:ind w:firstLine="720"/>
-      </w:pPr>
-      <w:r>
-        <w:t>&gt;&gt;&gt;&gt;&gt;&gt;&gt;&gt;&gt;&gt;&gt;&gt;&gt;&gt;&gt;&gt;&gt;&gt;&gt;&gt;&gt;&gt;&gt;</w:t>
-      </w:r>
-      <w:r>
-        <w:t xml:space="preserve">     UPDDATE</w:t>
-      </w:r>
-      <w:r>
-        <w:t xml:space="preserve">      </w:t>
-      </w:r>
-      <w:r>
-        <w:t xml:space="preserve"> </w:t>
-      </w:r>
-      <w:r>
-        <w:t>&lt;&lt;&lt;&lt;&lt;&lt;&lt;&lt;&lt;&lt;&lt;&lt;&lt;&lt;&lt;&lt;&lt;&lt;&lt;&lt;&lt;&lt;</w:t>
-      </w:r>
-    </w:p>
-    <w:p/>
+        <w:t xml:space="preserve">. Neste caso cada processo tem uma parte do array. Estes processos começam por calcular o seu máximo e o seu mínimo e </w:t>
+      </w:r>
+      <w:r>
+        <w:rPr>
+          <w:lang w:val="pt-PT"/>
+        </w:rPr>
+        <w:t>sincronizam com o primeiro processo, que vai calcular os pedaços do array que vão ser trocados entre cada processo</w:t>
+      </w:r>
+      <w:r>
+        <w:rPr>
+          <w:lang w:val="pt-PT"/>
+        </w:rPr>
+        <w:t>.</w:t>
+      </w:r>
+      <w:r>
+        <w:rPr>
+          <w:lang w:val="pt-PT"/>
+        </w:rPr>
+        <w:t xml:space="preserve"> Depois da troca efetuada, cada processo já só tem uma parte do array desorganizada mas com um limite máximo e mínimo estabelecido para o seu processo. Por exemplo, se para o máximo de um certo </w:t>
+      </w:r>
+      <w:r>
+        <w:rPr>
+          <w:i/>
+          <w:lang w:val="pt-PT"/>
+        </w:rPr>
+        <w:t>array</w:t>
+      </w:r>
+      <w:r>
+        <w:rPr>
+          <w:lang w:val="pt-PT"/>
+        </w:rPr>
+        <w:t xml:space="preserve"> for 50, e o mínimo 0, numa execução com cinco processos, o primeiro ficaria com todos os elementos de 0 a 10, e segundo processo com elementos de 11 a 20, e assim sucessivamente.</w:t>
+      </w:r>
+    </w:p>
+    <w:p>
+      <w:pPr>
+        <w:rPr>
+          <w:lang w:val="pt-PT"/>
+        </w:rPr>
+      </w:pPr>
+      <w:r>
+        <w:rPr>
+          <w:lang w:val="pt-PT"/>
+        </w:rPr>
+        <w:tab/>
+        <w:t xml:space="preserve">De notar que este algoritmo num caso extremo pode ser equivalente ao sequencial, se o </w:t>
+      </w:r>
+      <w:r>
+        <w:rPr>
+          <w:i/>
+          <w:lang w:val="pt-PT"/>
+        </w:rPr>
+        <w:t>array</w:t>
+      </w:r>
+      <w:r>
+        <w:rPr>
+          <w:lang w:val="pt-PT"/>
+        </w:rPr>
+        <w:t xml:space="preserve"> em causa só </w:t>
+      </w:r>
+      <w:r>
+        <w:rPr>
+          <w:lang w:val="pt-PT"/>
+        </w:rPr>
+        <w:t xml:space="preserve">tiver elementos de 0 a 10, e apenas um elemento 50. Isto implicaria que o primeiro processo ficaria com o trabalho todo. Como no caso de estudo o </w:t>
+      </w:r>
+      <w:r>
+        <w:rPr>
+          <w:i/>
+          <w:lang w:val="pt-PT"/>
+        </w:rPr>
+        <w:t>array</w:t>
+      </w:r>
+      <w:r>
+        <w:rPr>
+          <w:lang w:val="pt-PT"/>
+        </w:rPr>
+        <w:t xml:space="preserve"> é gerado aleatoriamente a probabilidade de acontecer uma situação como esta é extremamente improvável.</w:t>
+      </w:r>
+    </w:p>
     <w:p>
       <w:pPr>
         <w:pStyle w:val="Pergunta"/>
@@ -1309,7 +1359,13 @@
         <w:rPr>
           <w:lang w:val="pt-PT"/>
         </w:rPr>
-        <w:t xml:space="preserve"> com 2 processadores com 12 </w:t>
+        <w:t xml:space="preserve"> com 2 processadores com 8</w:t>
+      </w:r>
+      <w:r>
+        <w:rPr>
+          <w:lang w:val="pt-PT"/>
+        </w:rPr>
+        <w:t xml:space="preserve"> </w:t>
       </w:r>
       <w:r>
         <w:rPr>
@@ -1336,19 +1392,17 @@
         </w:rPr>
         <w:t>(</w:t>
       </w:r>
-      <w:proofErr w:type="gramStart"/>
-      <w:r>
-        <w:rPr>
-          <w:lang w:val="pt-PT"/>
-        </w:rPr>
-        <w:t>Intel(R</w:t>
-      </w:r>
-      <w:proofErr w:type="gramEnd"/>
-      <w:r>
-        <w:rPr>
-          <w:lang w:val="pt-PT"/>
-        </w:rPr>
-        <w:t>) Xeon(R) CPU E5-2695 v2 @ 2.40GHz</w:t>
+      <w:r>
+        <w:rPr>
+          <w:lang w:val="pt-PT"/>
+        </w:rPr>
+        <w:t>Intel(R) Xeon(R) CPU E5-2650 v2 @ 2.6</w:t>
+      </w:r>
+      <w:r>
+        <w:rPr>
+          <w:lang w:val="pt-PT"/>
+        </w:rPr>
+        <w:t>0GHz</w:t>
       </w:r>
       <w:r>
         <w:rPr>
@@ -1359,19 +1413,27 @@
       <w:r>
         <w:rPr>
           <w:i/>
+          <w:lang w:val="pt-PT"/>
         </w:rPr>
         <w:t>hyper</w:t>
       </w:r>
       <w:r>
+        <w:rPr>
+          <w:lang w:val="pt-PT"/>
+        </w:rPr>
         <w:t>-</w:t>
       </w:r>
       <w:r>
         <w:rPr>
           <w:i/>
+          <w:lang w:val="pt-PT"/>
         </w:rPr>
         <w:t>threading</w:t>
       </w:r>
       <w:r>
+        <w:rPr>
+          <w:lang w:val="pt-PT"/>
+        </w:rPr>
         <w:t xml:space="preserve"> </w:t>
       </w:r>
       <w:r>
@@ -1380,14 +1442,12 @@
         </w:rPr>
         <w:t xml:space="preserve">(nodo </w:t>
       </w:r>
-      <w:proofErr w:type="spellStart"/>
-      <w:r>
-        <w:rPr>
-          <w:lang w:val="pt-PT"/>
-        </w:rPr>
-        <w:t>XxXX</w:t>
-      </w:r>
-      <w:proofErr w:type="spellEnd"/>
+      <w:r>
+        <w:rPr>
+          <w:lang w:val="pt-PT"/>
+        </w:rPr>
+        <w:t>641</w:t>
+      </w:r>
       <w:r>
         <w:rPr>
           <w:lang w:val="pt-PT"/>
@@ -1411,7 +1471,13 @@
         <w:rPr>
           <w:lang w:val="pt-PT"/>
         </w:rPr>
-        <w:t xml:space="preserve">. Totalizando em 48 </w:t>
+        <w:t>. Totalizando em 32</w:t>
+      </w:r>
+      <w:r>
+        <w:rPr>
+          <w:lang w:val="pt-PT"/>
+        </w:rPr>
+        <w:t xml:space="preserve"> </w:t>
       </w:r>
       <w:r>
         <w:rPr>
@@ -1424,20 +1490,116 @@
         <w:rPr>
           <w:lang w:val="pt-PT"/>
         </w:rPr>
-        <w:t xml:space="preserve">, 24 destes virtuais. </w:t>
-      </w:r>
-    </w:p>
-    <w:p>
-      <w:pPr>
-        <w:rPr>
-          <w:lang w:val="pt-PT"/>
-        </w:rPr>
-      </w:pPr>
-      <w:r>
-        <w:rPr>
-          <w:lang w:val="pt-PT"/>
-        </w:rPr>
-        <w:t xml:space="preserve">Esta máquina tem </w:t>
+        <w:t>, 16</w:t>
+      </w:r>
+      <w:r>
+        <w:rPr>
+          <w:lang w:val="pt-PT"/>
+        </w:rPr>
+        <w:t xml:space="preserve"> destes virtuais. </w:t>
+      </w:r>
+      <w:r>
+        <w:rPr>
+          <w:lang w:val="pt-PT"/>
+        </w:rPr>
+        <w:t>A segunda máquina tem 2 processadores com 12 cores em cada (</w:t>
+      </w:r>
+      <w:r>
+        <w:rPr>
+          <w:lang w:val="pt-PT"/>
+        </w:rPr>
+        <w:t>Intel(R) Xeon(R) CPU E5-2695 v2 @ 2.40GHz</w:t>
+      </w:r>
+      <w:r>
+        <w:rPr>
+          <w:lang w:val="pt-PT"/>
+        </w:rPr>
+        <w:t xml:space="preserve">) com </w:t>
+      </w:r>
+      <w:r>
+        <w:rPr>
+          <w:i/>
+          <w:lang w:val="pt-PT"/>
+        </w:rPr>
+        <w:t>hyper</w:t>
+      </w:r>
+      <w:r>
+        <w:rPr>
+          <w:lang w:val="pt-PT"/>
+        </w:rPr>
+        <w:t>-</w:t>
+      </w:r>
+      <w:r>
+        <w:rPr>
+          <w:i/>
+          <w:lang w:val="pt-PT"/>
+        </w:rPr>
+        <w:t>threading</w:t>
+      </w:r>
+      <w:r>
+        <w:rPr>
+          <w:lang w:val="pt-PT"/>
+        </w:rPr>
+        <w:t xml:space="preserve"> (nodo 662 do </w:t>
+      </w:r>
+      <w:r>
+        <w:rPr>
+          <w:i/>
+          <w:lang w:val="pt-PT"/>
+        </w:rPr>
+        <w:t>cluster</w:t>
+      </w:r>
+      <w:r>
+        <w:rPr>
+          <w:lang w:val="pt-PT"/>
+        </w:rPr>
+        <w:t xml:space="preserve">). Totalizando em 48 </w:t>
+      </w:r>
+      <w:r>
+        <w:rPr>
+          <w:i/>
+          <w:lang w:val="pt-PT"/>
+        </w:rPr>
+        <w:t>cores</w:t>
+      </w:r>
+      <w:r>
+        <w:rPr>
+          <w:lang w:val="pt-PT"/>
+        </w:rPr>
+        <w:t>, 24 destes virtuais.</w:t>
+      </w:r>
+    </w:p>
+    <w:p>
+      <w:pPr>
+        <w:ind w:firstLine="720"/>
+        <w:rPr>
+          <w:lang w:val="pt-PT"/>
+        </w:rPr>
+      </w:pPr>
+      <w:r>
+        <w:rPr>
+          <w:lang w:val="pt-PT"/>
+        </w:rPr>
+        <w:lastRenderedPageBreak/>
+        <w:t>Ambas as</w:t>
+      </w:r>
+      <w:r>
+        <w:rPr>
+          <w:lang w:val="pt-PT"/>
+        </w:rPr>
+        <w:t xml:space="preserve"> máquina</w:t>
+      </w:r>
+      <w:r>
+        <w:rPr>
+          <w:lang w:val="pt-PT"/>
+        </w:rPr>
+        <w:t>s tê</w:t>
+      </w:r>
+      <w:r>
+        <w:rPr>
+          <w:lang w:val="pt-PT"/>
+        </w:rPr>
+        <w:t xml:space="preserve">m </w:t>
       </w:r>
       <w:r>
         <w:rPr>
@@ -1469,7 +1631,25 @@
         <w:rPr>
           <w:lang w:val="pt-PT"/>
         </w:rPr>
-        <w:t xml:space="preserve"> de cache nível um para dados. Tem ainda 256 </w:t>
+        <w:t xml:space="preserve"> de cache nível um para dados.</w:t>
+      </w:r>
+      <w:r>
+        <w:rPr>
+          <w:lang w:val="pt-PT"/>
+        </w:rPr>
+        <w:t xml:space="preserve"> Tem </w:t>
+      </w:r>
+      <w:r>
+        <w:rPr>
+          <w:lang w:val="pt-PT"/>
+        </w:rPr>
+        <w:t xml:space="preserve">também </w:t>
+      </w:r>
+      <w:r>
+        <w:rPr>
+          <w:lang w:val="pt-PT"/>
+        </w:rPr>
+        <w:t xml:space="preserve">256 </w:t>
       </w:r>
       <w:r>
         <w:rPr>
@@ -1482,7 +1662,25 @@
         <w:rPr>
           <w:lang w:val="pt-PT"/>
         </w:rPr>
-        <w:t xml:space="preserve"> de cache nível dois e 30 </w:t>
+        <w:t xml:space="preserve"> de cache nível dois</w:t>
+      </w:r>
+      <w:r>
+        <w:rPr>
+          <w:lang w:val="pt-PT"/>
+        </w:rPr>
+        <w:t xml:space="preserve">. O nodo 641 tem </w:t>
+      </w:r>
+      <w:r>
+        <w:rPr>
+          <w:lang w:val="pt-PT"/>
+        </w:rPr>
+        <w:t>2</w:t>
+      </w:r>
+      <w:r>
+        <w:rPr>
+          <w:lang w:val="pt-PT"/>
+        </w:rPr>
+        <w:t xml:space="preserve">0 </w:t>
       </w:r>
       <w:r>
         <w:rPr>
@@ -1495,116 +1693,128 @@
         <w:rPr>
           <w:lang w:val="pt-PT"/>
         </w:rPr>
-        <w:t xml:space="preserve"> de cache nível três.</w:t>
-      </w:r>
-    </w:p>
-    <w:p>
-      <w:pPr>
-        <w:rPr>
-          <w:lang w:val="pt-PT"/>
-        </w:rPr>
-      </w:pPr>
-      <w:r>
-        <w:rPr>
-          <w:lang w:val="pt-PT"/>
-        </w:rPr>
-        <w:t xml:space="preserve">A segunda máquina tem </w:t>
-      </w:r>
-      <w:proofErr w:type="spellStart"/>
-      <w:r>
-        <w:rPr>
-          <w:lang w:val="pt-PT"/>
-        </w:rPr>
-        <w:t>Xx</w:t>
-      </w:r>
-      <w:proofErr w:type="spellEnd"/>
-      <w:r>
-        <w:rPr>
-          <w:lang w:val="pt-PT"/>
-        </w:rPr>
-        <w:t xml:space="preserve"> processadores com </w:t>
-      </w:r>
-      <w:proofErr w:type="spellStart"/>
-      <w:r>
-        <w:rPr>
-          <w:lang w:val="pt-PT"/>
-        </w:rPr>
-        <w:t>Yy</w:t>
-      </w:r>
-      <w:proofErr w:type="spellEnd"/>
-      <w:r>
-        <w:rPr>
-          <w:lang w:val="pt-PT"/>
-        </w:rPr>
-        <w:t xml:space="preserve"> cores em cada () com </w:t>
-      </w:r>
-      <w:r>
-        <w:rPr>
-          <w:i/>
-          <w:lang w:val="pt-PT"/>
-        </w:rPr>
-        <w:t>hyper</w:t>
-      </w:r>
-      <w:r>
-        <w:rPr>
-          <w:lang w:val="pt-PT"/>
-        </w:rPr>
-        <w:t>-</w:t>
-      </w:r>
-      <w:r>
-        <w:rPr>
-          <w:i/>
-          <w:lang w:val="pt-PT"/>
-        </w:rPr>
-        <w:t>threading</w:t>
-      </w:r>
-      <w:r>
-        <w:rPr>
-          <w:lang w:val="pt-PT"/>
-        </w:rPr>
-        <w:t xml:space="preserve"> (nodo </w:t>
-      </w:r>
-      <w:proofErr w:type="spellStart"/>
-      <w:r>
-        <w:rPr>
-          <w:lang w:val="pt-PT"/>
-        </w:rPr>
-        <w:t>XxX</w:t>
-      </w:r>
-      <w:proofErr w:type="spellEnd"/>
-      <w:r>
-        <w:rPr>
-          <w:lang w:val="pt-PT"/>
-        </w:rPr>
-        <w:t xml:space="preserve"> do </w:t>
-      </w:r>
-      <w:r>
-        <w:rPr>
-          <w:i/>
-          <w:lang w:val="pt-PT"/>
-        </w:rPr>
-        <w:t>cluster</w:t>
-      </w:r>
-      <w:r>
-        <w:rPr>
-          <w:lang w:val="pt-PT"/>
-        </w:rPr>
-        <w:t xml:space="preserve">). </w:t>
-      </w:r>
-      <w:r>
-        <w:rPr>
-          <w:lang w:val="pt-PT"/>
-        </w:rPr>
-        <w:t xml:space="preserve">Totalizando em </w:t>
-      </w:r>
-      <w:proofErr w:type="spellStart"/>
-      <w:r>
-        <w:rPr>
-          <w:lang w:val="pt-PT"/>
-        </w:rPr>
-        <w:t>Zz</w:t>
-      </w:r>
-      <w:proofErr w:type="spellEnd"/>
+        <w:t xml:space="preserve"> de cache nível três</w:t>
+      </w:r>
+      <w:r>
+        <w:rPr>
+          <w:lang w:val="pt-PT"/>
+        </w:rPr>
+        <w:t xml:space="preserve"> enquanto o nodo 662 tem 30 MBytes</w:t>
+      </w:r>
+      <w:r>
+        <w:rPr>
+          <w:lang w:val="pt-PT"/>
+        </w:rPr>
+        <w:t>.</w:t>
+      </w:r>
+    </w:p>
+    <w:p>
+      <w:pPr>
+        <w:rPr>
+          <w:lang w:val="pt-PT"/>
+        </w:rPr>
+      </w:pPr>
+      <w:r>
+        <w:rPr>
+          <w:lang w:val="pt-PT"/>
+        </w:rPr>
+        <w:tab/>
+      </w:r>
+      <w:r>
+        <w:rPr>
+          <w:lang w:val="pt-PT"/>
+        </w:rPr>
+        <w:t>Todas as medições foram executadas cinco vezes, e o valor utilizado para estatísticas foi o melhor valor nessas medições</w:t>
+      </w:r>
+      <w:r>
+        <w:rPr>
+          <w:lang w:val="pt-PT"/>
+        </w:rPr>
+        <w:t xml:space="preserve">, </w:t>
+      </w:r>
+      <w:r>
+        <w:rPr>
+          <w:lang w:val="pt-PT"/>
+        </w:rPr>
+        <w:t>pois</w:t>
+      </w:r>
+      <w:r>
+        <w:rPr>
+          <w:lang w:val="pt-PT"/>
+        </w:rPr>
+        <w:t xml:space="preserve"> é o que se aproxima mais do melhor caso</w:t>
+      </w:r>
+      <w:r>
+        <w:rPr>
+          <w:lang w:val="pt-PT"/>
+        </w:rPr>
+        <w:t xml:space="preserve">. </w:t>
+      </w:r>
+      <w:r>
+        <w:rPr>
+          <w:lang w:val="pt-PT"/>
+        </w:rPr>
+        <w:t>Foram medido</w:t>
+      </w:r>
+      <w:r>
+        <w:rPr>
+          <w:lang w:val="pt-PT"/>
+        </w:rPr>
+        <w:t xml:space="preserve">s os tempos de execução para </w:t>
+      </w:r>
+      <w:r>
+        <w:rPr>
+          <w:lang w:val="pt-PT"/>
+        </w:rPr>
+        <w:t xml:space="preserve">2, 4, 8, 16, 20, 28, 32, 40 e 48 </w:t>
+      </w:r>
+      <w:r>
+        <w:rPr>
+          <w:lang w:val="pt-PT"/>
+        </w:rPr>
+        <w:t>processos</w:t>
+      </w:r>
+      <w:r>
+        <w:rPr>
+          <w:lang w:val="pt-PT"/>
+        </w:rPr>
+        <w:t>.</w:t>
+      </w:r>
+    </w:p>
+    <w:p>
+      <w:pPr>
+        <w:rPr>
+          <w:lang w:val="pt-PT"/>
+        </w:rPr>
+      </w:pPr>
+    </w:p>
+    <w:p>
+      <w:pPr>
+        <w:pStyle w:val="Pergunta"/>
+      </w:pPr>
+      <w:r>
+        <w:t>Teste</w:t>
+      </w:r>
+      <w:r>
+        <w:t>s</w:t>
+      </w:r>
+      <w:r>
+        <w:t xml:space="preserve"> de Desempenho</w:t>
+      </w:r>
+    </w:p>
+    <w:p>
+      <w:pPr>
+        <w:ind w:firstLine="720"/>
+        <w:rPr>
+          <w:lang w:val="pt-PT"/>
+        </w:rPr>
+      </w:pPr>
+      <w:r>
+        <w:rPr>
+          <w:lang w:val="pt-PT"/>
+        </w:rPr>
+        <w:t>Os testes de desempenho</w:t>
+      </w:r>
       <w:r>
         <w:rPr>
           <w:lang w:val="pt-PT"/>
@@ -1613,158 +1823,41 @@
       </w:r>
       <w:r>
         <w:rPr>
-          <w:i/>
-          <w:lang w:val="pt-PT"/>
-        </w:rPr>
-        <w:t>cores</w:t>
-      </w:r>
-      <w:r>
-        <w:rPr>
-          <w:lang w:val="pt-PT"/>
-        </w:rPr>
-        <w:t xml:space="preserve">, </w:t>
-      </w:r>
-      <w:proofErr w:type="spellStart"/>
-      <w:r>
-        <w:rPr>
-          <w:lang w:val="pt-PT"/>
-        </w:rPr>
-        <w:t>Uu</w:t>
-      </w:r>
-      <w:proofErr w:type="spellEnd"/>
-      <w:r>
-        <w:rPr>
-          <w:lang w:val="pt-PT"/>
-        </w:rPr>
-        <w:t xml:space="preserve"> destes virtuais.</w:t>
-      </w:r>
-    </w:p>
-    <w:p>
-      <w:pPr>
-        <w:rPr>
-          <w:lang w:val="pt-PT"/>
-        </w:rPr>
-      </w:pPr>
-    </w:p>
-    <w:p>
-      <w:pPr>
-        <w:ind w:firstLine="720"/>
-        <w:rPr>
-          <w:lang w:val="pt-PT"/>
-        </w:rPr>
-      </w:pPr>
-      <w:proofErr w:type="gramStart"/>
-      <w:r>
-        <w:rPr>
-          <w:lang w:val="pt-PT"/>
-        </w:rPr>
-        <w:t>&gt;&gt;&gt;&gt;&gt;&gt;&gt;&gt;&gt;&gt;&gt;&gt;&gt;&gt;&gt;&gt;&gt;&gt;&gt;&gt;&gt;&gt;&gt;     UPDDATE</w:t>
-      </w:r>
-      <w:proofErr w:type="gramEnd"/>
-      <w:r>
-        <w:rPr>
-          <w:lang w:val="pt-PT"/>
-        </w:rPr>
-        <w:t xml:space="preserve">       &lt;&lt;&lt;&lt;&lt;&lt;&lt;&lt;&lt;&lt;&lt;&lt;&lt;&lt;&lt;&lt;&lt;&lt;&lt;&lt;&lt;&lt;</w:t>
-      </w:r>
-    </w:p>
-    <w:p>
-      <w:pPr>
-        <w:rPr>
-          <w:lang w:val="pt-PT"/>
-        </w:rPr>
-      </w:pPr>
-    </w:p>
-    <w:p>
-      <w:pPr>
-        <w:rPr>
-          <w:lang w:val="pt-PT"/>
-        </w:rPr>
-      </w:pPr>
-    </w:p>
-    <w:p>
-      <w:pPr>
-        <w:rPr>
-          <w:lang w:val="pt-PT"/>
-        </w:rPr>
-      </w:pPr>
-    </w:p>
-    <w:p>
-      <w:pPr>
-        <w:rPr>
-          <w:lang w:val="pt-PT"/>
-        </w:rPr>
-      </w:pPr>
-      <w:r>
-        <w:rPr>
-          <w:lang w:val="pt-PT"/>
-        </w:rPr>
-        <w:tab/>
-      </w:r>
-      <w:r>
-        <w:rPr>
-          <w:lang w:val="pt-PT"/>
-        </w:rPr>
-        <w:t>Todas as medições foram executadas cinco vezes, e o valor utilizado para estatísticas foi o melhor valor nessas medições</w:t>
-      </w:r>
-      <w:r>
-        <w:rPr>
-          <w:lang w:val="pt-PT"/>
-        </w:rPr>
-        <w:t xml:space="preserve">, </w:t>
-      </w:r>
-      <w:r>
-        <w:rPr>
-          <w:lang w:val="pt-PT"/>
-        </w:rPr>
-        <w:t>pois</w:t>
-      </w:r>
-      <w:r>
-        <w:rPr>
-          <w:lang w:val="pt-PT"/>
-        </w:rPr>
-        <w:t xml:space="preserve"> é o que se aproxima mais do melhor caso</w:t>
-      </w:r>
-      <w:r>
-        <w:rPr>
-          <w:lang w:val="pt-PT"/>
-        </w:rPr>
-        <w:t xml:space="preserve">. </w:t>
-      </w:r>
-    </w:p>
-    <w:p>
-      <w:pPr>
-        <w:rPr>
-          <w:lang w:val="pt-PT"/>
-        </w:rPr>
-      </w:pPr>
-      <w:proofErr w:type="gramStart"/>
-      <w:r>
-        <w:rPr>
-          <w:lang w:val="pt-PT"/>
-        </w:rPr>
-        <w:t>???</w:t>
-      </w:r>
-      <w:proofErr w:type="gramEnd"/>
-    </w:p>
-    <w:p>
-      <w:pPr>
-        <w:rPr>
-          <w:lang w:val="pt-PT"/>
-        </w:rPr>
-      </w:pPr>
-      <w:r>
-        <w:rPr>
-          <w:lang w:val="pt-PT"/>
-        </w:rPr>
-        <w:t xml:space="preserve">Foram medidos os tempos de execução para 1, 2, 4, 8, 16, 20, 28, 32, 40 e 48 </w:t>
-      </w:r>
-      <w:r>
-        <w:rPr>
-          <w:i/>
-          <w:lang w:val="pt-PT"/>
-        </w:rPr>
-        <w:t>threads</w:t>
+          <w:lang w:val="pt-PT"/>
+        </w:rPr>
+        <w:t xml:space="preserve">foram compilados com o comando </w:t>
+      </w:r>
+      <w:r>
+        <w:rPr>
+          <w:i/>
+          <w:lang w:val="pt-PT"/>
+        </w:rPr>
+        <w:t>mpicc</w:t>
+      </w:r>
+      <w:r>
+        <w:rPr>
+          <w:lang w:val="pt-PT"/>
+        </w:rPr>
+        <w:t xml:space="preserve"> </w:t>
+      </w:r>
+      <w:r>
+        <w:rPr>
+          <w:lang w:val="pt-PT"/>
+        </w:rPr>
+        <w:t>(</w:t>
+      </w:r>
+      <w:r>
+        <w:rPr>
+          <w:i/>
+          <w:lang w:val="pt-PT"/>
+        </w:rPr>
+        <w:t>flags</w:t>
+      </w:r>
+      <w:r>
+        <w:rPr>
+          <w:lang w:val="pt-PT"/>
+        </w:rPr>
+        <w:t xml:space="preserve"> usadas: -O3)</w:t>
       </w:r>
       <w:r>
         <w:rPr>
@@ -1772,77 +1865,43 @@
         </w:rPr>
         <w:t>.</w:t>
       </w:r>
-    </w:p>
-    <w:p>
-      <w:pPr>
-        <w:rPr>
-          <w:lang w:val="pt-PT"/>
-        </w:rPr>
-      </w:pPr>
-      <w:proofErr w:type="gramStart"/>
-      <w:r>
-        <w:rPr>
-          <w:lang w:val="pt-PT"/>
-        </w:rPr>
-        <w:t>???</w:t>
-      </w:r>
-      <w:proofErr w:type="gramEnd"/>
-    </w:p>
-    <w:p>
-      <w:pPr>
-        <w:ind w:firstLine="720"/>
-        <w:rPr>
-          <w:lang w:val="pt-PT"/>
-        </w:rPr>
-      </w:pPr>
-      <w:proofErr w:type="gramStart"/>
-      <w:r>
-        <w:rPr>
-          <w:lang w:val="pt-PT"/>
-        </w:rPr>
-        <w:t>&gt;&gt;&gt;&gt;&gt;&gt;&gt;&gt;&gt;&gt;&gt;&gt;&gt;&gt;&gt;&gt;&gt;&gt;&gt;&gt;&gt;&gt;&gt;     UPDDATE</w:t>
-      </w:r>
-      <w:proofErr w:type="gramEnd"/>
-      <w:r>
-        <w:rPr>
-          <w:lang w:val="pt-PT"/>
-        </w:rPr>
-        <w:t xml:space="preserve">       &lt;&lt;&lt;&lt;&lt;&lt;&lt;&lt;&lt;&lt;&lt;&lt;&lt;&lt;&lt;&lt;&lt;&lt;&lt;&lt;&lt;&lt;</w:t>
-      </w:r>
-    </w:p>
-    <w:p>
-      <w:pPr>
-        <w:rPr>
-          <w:lang w:val="pt-PT"/>
-        </w:rPr>
-      </w:pPr>
-    </w:p>
-    <w:p>
-      <w:pPr>
-        <w:pStyle w:val="Pergunta"/>
-      </w:pPr>
-      <w:r>
-        <w:t>Teste</w:t>
-      </w:r>
-      <w:r>
-        <w:t>s</w:t>
-      </w:r>
-      <w:r>
-        <w:t xml:space="preserve"> de Desempenho</w:t>
-      </w:r>
-    </w:p>
-    <w:p>
-      <w:pPr>
-        <w:ind w:firstLine="720"/>
-        <w:rPr>
-          <w:lang w:val="pt-PT"/>
-        </w:rPr>
-      </w:pPr>
-      <w:r>
-        <w:rPr>
-          <w:lang w:val="pt-PT"/>
-        </w:rPr>
-        <w:t>Os testes de desempenho</w:t>
+      <w:r>
+        <w:rPr>
+          <w:lang w:val="pt-PT"/>
+        </w:rPr>
+        <w:t xml:space="preserve"> Foram efetuados testes com diferentes tamanhos para que a cache fosse ou não fosse suficiente.</w:t>
+      </w:r>
+    </w:p>
+    <w:p>
+      <w:pPr>
+        <w:rPr>
+          <w:lang w:val="pt-PT"/>
+        </w:rPr>
+      </w:pPr>
+      <w:r>
+        <w:rPr>
+          <w:lang w:val="pt-PT"/>
+        </w:rPr>
+        <w:t xml:space="preserve">Os testes neste nível de cache revelaram que para tamanhos do </w:t>
+      </w:r>
+      <w:r>
+        <w:rPr>
+          <w:i/>
+          <w:lang w:val="pt-PT"/>
+        </w:rPr>
+        <w:t>array</w:t>
+      </w:r>
+      <w:r>
+        <w:rPr>
+          <w:lang w:val="pt-PT"/>
+        </w:rPr>
+        <w:t xml:space="preserve"> muito baixos (5.000 elementos, </w:t>
+      </w:r>
+      <w:r>
+        <w:rPr>
+          <w:lang w:val="pt-PT"/>
+        </w:rPr>
+        <w:t>19.531</w:t>
       </w:r>
       <w:r>
         <w:rPr>
@@ -1852,28 +1911,36 @@
       </w:r>
       <w:r>
         <w:rPr>
-          <w:lang w:val="pt-PT"/>
-        </w:rPr>
-        <w:t>foram compilados com o comando XXXXX.</w:t>
-      </w:r>
-      <w:r>
-        <w:rPr>
-          <w:lang w:val="pt-PT"/>
-        </w:rPr>
-        <w:t xml:space="preserve"> Foram efetuados testes com diferentes tamanhos para que a cache fosse ou não fosse suficiente.</w:t>
-      </w:r>
-    </w:p>
-    <w:p>
-      <w:pPr>
-        <w:rPr>
-          <w:lang w:val="pt-PT"/>
-        </w:rPr>
-      </w:pPr>
-      <w:r>
-        <w:rPr>
-          <w:lang w:val="pt-PT"/>
-        </w:rPr>
-        <w:t xml:space="preserve">Os testes neste nível de cache revelaram que para tamanhos do </w:t>
+          <w:i/>
+          <w:lang w:val="pt-PT"/>
+        </w:rPr>
+        <w:t>KBytes</w:t>
+      </w:r>
+      <w:r>
+        <w:rPr>
+          <w:i/>
+          <w:lang w:val="pt-PT"/>
+        </w:rPr>
+        <w:t xml:space="preserve"> </w:t>
+      </w:r>
+      <w:r>
+        <w:rPr>
+          <w:lang w:val="pt-PT"/>
+        </w:rPr>
+        <w:t xml:space="preserve">neste caso) </w:t>
+      </w:r>
+    </w:p>
+    <w:p>
+      <w:pPr>
+        <w:rPr>
+          <w:lang w:val="pt-PT"/>
+        </w:rPr>
+      </w:pPr>
+      <w:r>
+        <w:rPr>
+          <w:lang w:val="pt-PT"/>
+        </w:rPr>
+        <w:t>Os testes neste nível de cache (</w:t>
       </w:r>
       <w:r>
         <w:rPr>
@@ -1886,21 +1953,8 @@
         <w:rPr>
           <w:lang w:val="pt-PT"/>
         </w:rPr>
-        <w:t xml:space="preserve"> muito baixos (5.000 elementos, </w:t>
-      </w:r>
-      <w:r>
-        <w:rPr>
-          <w:lang w:val="pt-PT"/>
-        </w:rPr>
-        <w:t>19.531</w:t>
-      </w:r>
-      <w:r>
-        <w:rPr>
-          <w:lang w:val="pt-PT"/>
-        </w:rPr>
-        <w:t xml:space="preserve"> </w:t>
-      </w:r>
-      <w:proofErr w:type="spellStart"/>
+        <w:t xml:space="preserve"> com 50.000 elementos, totalizando em 195 </w:t>
+      </w:r>
       <w:r>
         <w:rPr>
           <w:i/>
@@ -1908,32 +1962,24 @@
         </w:rPr>
         <w:t>KBytes</w:t>
       </w:r>
-      <w:proofErr w:type="spellEnd"/>
-      <w:r>
-        <w:rPr>
-          <w:i/>
-          <w:lang w:val="pt-PT"/>
-        </w:rPr>
-        <w:t xml:space="preserve"> </w:t>
-      </w:r>
-      <w:r>
-        <w:rPr>
-          <w:lang w:val="pt-PT"/>
-        </w:rPr>
-        <w:t xml:space="preserve">neste caso) </w:t>
-      </w:r>
-    </w:p>
-    <w:p>
-      <w:pPr>
-        <w:rPr>
-          <w:lang w:val="pt-PT"/>
-        </w:rPr>
-      </w:pPr>
-      <w:r>
-        <w:rPr>
-          <w:lang w:val="pt-PT"/>
-        </w:rPr>
-        <w:t>Os testes neste nível de cache (</w:t>
+      <w:r>
+        <w:rPr>
+          <w:lang w:val="pt-PT"/>
+        </w:rPr>
+        <w:t xml:space="preserve">) </w:t>
+      </w:r>
+    </w:p>
+    <w:p>
+      <w:pPr>
+        <w:rPr>
+          <w:lang w:val="pt-PT"/>
+        </w:rPr>
+      </w:pPr>
+      <w:r>
+        <w:rPr>
+          <w:lang w:val="pt-PT"/>
+        </w:rPr>
+        <w:t>Os testes para este nível de cache (</w:t>
       </w:r>
       <w:r>
         <w:rPr>
@@ -1946,544 +1992,392 @@
         <w:rPr>
           <w:lang w:val="pt-PT"/>
         </w:rPr>
-        <w:t xml:space="preserve"> com 50.000 elementos, totalizando em 195 </w:t>
-      </w:r>
-      <w:proofErr w:type="spellStart"/>
-      <w:r>
-        <w:rPr>
-          <w:i/>
-          <w:lang w:val="pt-PT"/>
-        </w:rPr>
-        <w:t>KBytes</w:t>
-      </w:r>
-      <w:proofErr w:type="spellEnd"/>
-      <w:r>
-        <w:rPr>
-          <w:lang w:val="pt-PT"/>
-        </w:rPr>
-        <w:t xml:space="preserve">) </w:t>
-      </w:r>
-    </w:p>
-    <w:p>
-      <w:pPr>
-        <w:rPr>
-          <w:lang w:val="pt-PT"/>
-        </w:rPr>
-      </w:pPr>
-      <w:r>
-        <w:rPr>
-          <w:lang w:val="pt-PT"/>
-        </w:rPr>
-        <w:t>Os testes para este nível de cache (</w:t>
-      </w:r>
-      <w:r>
-        <w:rPr>
-          <w:i/>
-          <w:lang w:val="pt-PT"/>
-        </w:rPr>
-        <w:t>array</w:t>
-      </w:r>
-      <w:r>
-        <w:rPr>
-          <w:lang w:val="pt-PT"/>
-        </w:rPr>
-        <w:t xml:space="preserve"> com 5.000.000 </w:t>
-      </w:r>
-      <w:r>
-        <w:rPr>
-          <w:lang w:val="pt-PT"/>
-        </w:rPr>
-        <w:t>elementos, totalizando em cerca de 19</w:t>
-      </w:r>
-      <w:r>
-        <w:rPr>
-          <w:lang w:val="pt-PT"/>
-        </w:rPr>
-        <w:t xml:space="preserve"> </w:t>
-      </w:r>
-      <w:proofErr w:type="spellStart"/>
-      <w:r>
-        <w:rPr>
-          <w:i/>
-          <w:lang w:val="pt-PT"/>
-        </w:rPr>
-        <w:t>MBytes</w:t>
-      </w:r>
-      <w:proofErr w:type="spellEnd"/>
-      <w:r>
-        <w:rPr>
-          <w:lang w:val="pt-PT"/>
-        </w:rPr>
-        <w:t xml:space="preserve">) obtiveram resultados </w:t>
-      </w:r>
-    </w:p>
-    <w:p>
-      <w:pPr>
-        <w:rPr>
-          <w:lang w:val="pt-PT"/>
-        </w:rPr>
-      </w:pPr>
-      <w:r>
-        <w:rPr>
-          <w:lang w:val="pt-PT"/>
-        </w:rPr>
-        <w:t xml:space="preserve">Para efetuar testes de desempenho no algoritmo quando este tem que usar a memória RAM, criou-se um </w:t>
-      </w:r>
-      <w:r>
-        <w:rPr>
-          <w:i/>
-          <w:lang w:val="pt-PT"/>
-        </w:rPr>
-        <w:t>array</w:t>
-      </w:r>
-      <w:r>
-        <w:rPr>
-          <w:lang w:val="pt-PT"/>
-        </w:rPr>
-        <w:t xml:space="preserve"> com vinte milhões de elementos, o que equivale a cerca de 76 </w:t>
-      </w:r>
-      <w:proofErr w:type="spellStart"/>
-      <w:r>
-        <w:rPr>
-          <w:i/>
-          <w:lang w:val="pt-PT"/>
-        </w:rPr>
-        <w:t>MBytes</w:t>
-      </w:r>
-      <w:proofErr w:type="spellEnd"/>
-      <w:r>
-        <w:rPr>
-          <w:lang w:val="pt-PT"/>
-        </w:rPr>
-        <w:t xml:space="preserve">. Verificou-se tempos de execução mais lentos do que obtidos nas memórias cache, como esperado, e verificou-se um aumento no desempenho do algoritmo, até um pico </w:t>
-      </w:r>
-      <w:proofErr w:type="gramStart"/>
-      <w:r>
-        <w:rPr>
-          <w:lang w:val="pt-PT"/>
-        </w:rPr>
-        <w:t>de</w:t>
-      </w:r>
-      <w:proofErr w:type="gramEnd"/>
-    </w:p>
-    <w:p>
-      <w:pPr>
-        <w:rPr>
-          <w:lang w:val="pt-PT"/>
-        </w:rPr>
-      </w:pPr>
-    </w:p>
-    <w:p>
-      <w:pPr>
-        <w:ind w:firstLine="720"/>
-        <w:rPr>
-          <w:lang w:val="pt-PT"/>
-        </w:rPr>
-      </w:pPr>
-      <w:proofErr w:type="gramStart"/>
-      <w:r>
-        <w:rPr>
-          <w:lang w:val="pt-PT"/>
-        </w:rPr>
-        <w:t>&gt;&gt;&gt;&gt;&gt;&gt;&gt;&gt;&gt;&gt;&gt;&gt;&gt;&gt;&gt;&gt;&gt;&gt;&gt;&gt;&gt;&gt;&gt;     UPDDATE</w:t>
-      </w:r>
-      <w:proofErr w:type="gramEnd"/>
-      <w:r>
-        <w:rPr>
-          <w:lang w:val="pt-PT"/>
-        </w:rPr>
-        <w:t xml:space="preserve">       &lt;&lt;&lt;&lt;&lt;&lt;&lt;&lt;&lt;&lt;&lt;&lt;&lt;&lt;&lt;&lt;&lt;&lt;&lt;&lt;&lt;&lt;</w:t>
-      </w:r>
-    </w:p>
-    <w:p>
-      <w:pPr>
-        <w:rPr>
-          <w:lang w:val="pt-PT"/>
-        </w:rPr>
-      </w:pPr>
-    </w:p>
-    <w:p>
-      <w:pPr>
-        <w:ind w:firstLine="720"/>
-        <w:rPr>
-          <w:lang w:val="pt-PT"/>
-        </w:rPr>
-      </w:pPr>
-    </w:p>
-    <w:p>
-      <w:pPr>
-        <w:rPr>
-          <w:lang w:val="pt-PT"/>
-        </w:rPr>
-      </w:pPr>
-    </w:p>
-    <w:p>
-      <w:pPr>
-        <w:pStyle w:val="Heading1"/>
-        <w:rPr>
-          <w:lang w:val="pt-PT"/>
-        </w:rPr>
-      </w:pPr>
-      <w:r>
-        <w:rPr>
-          <w:lang w:val="pt-PT"/>
-        </w:rPr>
-        <w:t>641</w:t>
-      </w:r>
-    </w:p>
-    <w:p>
-      <w:pPr>
-        <w:rPr>
-          <w:lang w:val="pt-PT"/>
-        </w:rPr>
-      </w:pPr>
-    </w:p>
-    <w:p>
-      <w:pPr>
-        <w:ind w:firstLine="720"/>
-        <w:rPr>
-          <w:lang w:val="pt-PT"/>
-        </w:rPr>
-      </w:pPr>
-      <w:proofErr w:type="gramStart"/>
-      <w:r>
-        <w:rPr>
-          <w:lang w:val="pt-PT"/>
-        </w:rPr>
-        <w:t xml:space="preserve">&gt;&gt;&gt;&gt;&gt;&gt;&gt;&gt;&gt;&gt;&gt;&gt;&gt;&gt;&gt;&gt;&gt;&gt;&gt;&gt;&gt;&gt;&gt;     </w:t>
-      </w:r>
-      <w:r>
-        <w:rPr>
-          <w:lang w:val="pt-PT"/>
-        </w:rPr>
-        <w:t>Inserir</w:t>
-      </w:r>
-      <w:proofErr w:type="gramEnd"/>
-      <w:r>
-        <w:rPr>
-          <w:lang w:val="pt-PT"/>
-        </w:rPr>
-        <w:t xml:space="preserve"> gráficos e </w:t>
-      </w:r>
-      <w:proofErr w:type="spellStart"/>
-      <w:r>
-        <w:rPr>
-          <w:lang w:val="pt-PT"/>
-        </w:rPr>
-        <w:t>bla</w:t>
-      </w:r>
-      <w:proofErr w:type="spellEnd"/>
-      <w:r>
-        <w:rPr>
-          <w:lang w:val="pt-PT"/>
-        </w:rPr>
-        <w:t xml:space="preserve"> </w:t>
-      </w:r>
-      <w:proofErr w:type="spellStart"/>
-      <w:r>
-        <w:rPr>
-          <w:lang w:val="pt-PT"/>
-        </w:rPr>
-        <w:t>bla</w:t>
-      </w:r>
-      <w:proofErr w:type="spellEnd"/>
-      <w:r>
-        <w:rPr>
-          <w:lang w:val="pt-PT"/>
-        </w:rPr>
-        <w:t xml:space="preserve"> </w:t>
-      </w:r>
-      <w:proofErr w:type="spellStart"/>
-      <w:r>
-        <w:rPr>
-          <w:lang w:val="pt-PT"/>
-        </w:rPr>
-        <w:t>bla</w:t>
-      </w:r>
-      <w:proofErr w:type="spellEnd"/>
-      <w:r>
-        <w:rPr>
-          <w:lang w:val="pt-PT"/>
-        </w:rPr>
-        <w:t xml:space="preserve">       &lt;&lt;&lt;&lt;&lt;&lt;&lt;&lt;&lt;&lt;&lt;&lt;&lt;&lt;&lt;&lt;&lt;&lt;&lt;&lt;&lt;&lt;</w:t>
-      </w:r>
-    </w:p>
-    <w:p>
-      <w:pPr>
-        <w:rPr>
-          <w:lang w:val="pt-PT"/>
-        </w:rPr>
-      </w:pPr>
-    </w:p>
-    <w:p>
-      <w:pPr>
-        <w:rPr>
-          <w:lang w:val="pt-PT"/>
-        </w:rPr>
-      </w:pPr>
-      <w:r>
-        <w:rPr>
-          <w:lang w:val="pt-PT"/>
-        </w:rPr>
-        <w:tab/>
-      </w:r>
-      <w:r>
-        <w:rPr>
-          <w:lang w:val="pt-PT"/>
-        </w:rPr>
-        <w:t xml:space="preserve"> </w:t>
-      </w:r>
-    </w:p>
-    <w:p>
-      <w:pPr>
-        <w:rPr>
-          <w:lang w:val="pt-PT"/>
-        </w:rPr>
-      </w:pPr>
-    </w:p>
-    <w:p>
-      <w:pPr>
-        <w:pStyle w:val="Heading1"/>
-        <w:rPr>
-          <w:lang w:val="pt-PT"/>
-        </w:rPr>
-      </w:pPr>
-      <w:r>
-        <w:rPr>
-          <w:lang w:val="pt-PT"/>
-        </w:rPr>
-        <w:t>662</w:t>
-      </w:r>
-    </w:p>
-    <w:p>
-      <w:pPr>
-        <w:rPr>
-          <w:lang w:val="pt-PT"/>
-        </w:rPr>
-      </w:pPr>
-    </w:p>
-    <w:p>
-      <w:pPr>
-        <w:ind w:firstLine="720"/>
-        <w:rPr>
-          <w:lang w:val="pt-PT"/>
-        </w:rPr>
-      </w:pPr>
-      <w:proofErr w:type="gramStart"/>
-      <w:r>
-        <w:rPr>
-          <w:lang w:val="pt-PT"/>
-        </w:rPr>
-        <w:t xml:space="preserve">&gt;&gt;&gt;&gt;&gt;&gt;&gt;&gt;&gt;&gt;&gt;&gt;&gt;&gt;&gt;&gt;&gt;&gt;&gt;&gt;&gt;&gt;&gt;     </w:t>
-      </w:r>
-      <w:r>
-        <w:rPr>
-          <w:lang w:val="pt-PT"/>
-        </w:rPr>
-        <w:t>Inserir</w:t>
-      </w:r>
-      <w:proofErr w:type="gramEnd"/>
-      <w:r>
-        <w:rPr>
-          <w:lang w:val="pt-PT"/>
-        </w:rPr>
-        <w:t xml:space="preserve"> gráficos e </w:t>
-      </w:r>
-      <w:proofErr w:type="spellStart"/>
-      <w:r>
-        <w:rPr>
-          <w:lang w:val="pt-PT"/>
-        </w:rPr>
-        <w:t>bla</w:t>
-      </w:r>
-      <w:proofErr w:type="spellEnd"/>
-      <w:r>
-        <w:rPr>
-          <w:lang w:val="pt-PT"/>
-        </w:rPr>
-        <w:t xml:space="preserve"> </w:t>
-      </w:r>
-      <w:proofErr w:type="spellStart"/>
-      <w:r>
-        <w:rPr>
-          <w:lang w:val="pt-PT"/>
-        </w:rPr>
-        <w:t>bla</w:t>
-      </w:r>
-      <w:proofErr w:type="spellEnd"/>
-      <w:r>
-        <w:rPr>
-          <w:lang w:val="pt-PT"/>
-        </w:rPr>
-        <w:t xml:space="preserve"> </w:t>
-      </w:r>
-      <w:proofErr w:type="spellStart"/>
-      <w:r>
-        <w:rPr>
-          <w:lang w:val="pt-PT"/>
-        </w:rPr>
-        <w:t>bla</w:t>
-      </w:r>
-      <w:proofErr w:type="spellEnd"/>
-      <w:r>
-        <w:rPr>
-          <w:lang w:val="pt-PT"/>
-        </w:rPr>
-        <w:t xml:space="preserve">       &lt;&lt;&lt;&lt;&lt;&lt;&lt;&lt;&lt;&lt;&lt;&lt;&lt;&lt;&lt;&lt;&lt;&lt;&lt;&lt;&lt;&lt;</w:t>
-      </w:r>
-    </w:p>
-    <w:p>
-      <w:pPr>
-        <w:rPr>
-          <w:b/>
-          <w:lang w:val="pt-PT"/>
-        </w:rPr>
-      </w:pPr>
-    </w:p>
-    <w:p>
-      <w:pPr>
-        <w:rPr>
-          <w:lang w:val="pt-PT"/>
-        </w:rPr>
-      </w:pPr>
-    </w:p>
-    <w:p>
-      <w:pPr>
-        <w:rPr>
-          <w:lang w:val="pt-PT"/>
-        </w:rPr>
-      </w:pPr>
-      <w:r>
-        <w:rPr>
-          <w:noProof/>
-          <w:lang w:val="pt-PT"/>
-        </w:rPr>
-        <w:t xml:space="preserve"> </w:t>
-      </w:r>
-    </w:p>
-    <w:p>
-      <w:pPr>
-        <w:pStyle w:val="Pergunta"/>
-      </w:pPr>
-      <w:r>
-        <w:t>Análise de Resultados</w:t>
-      </w:r>
-    </w:p>
-    <w:p>
-      <w:pPr>
-        <w:ind w:firstLine="720"/>
-        <w:rPr>
-          <w:lang w:val="pt-PT"/>
-        </w:rPr>
-      </w:pPr>
-      <w:r>
-        <w:rPr>
-          <w:lang w:val="pt-PT"/>
-        </w:rPr>
-        <w:t xml:space="preserve">&gt;&gt;&gt;&gt;&gt;&gt;&gt;&gt;&gt;&gt;&gt;&gt;&gt;&gt;&gt;&gt;&gt;&gt;&gt;&gt;&gt;&gt;&gt;    </w:t>
-      </w:r>
-    </w:p>
-    <w:p>
-      <w:pPr>
-        <w:ind w:firstLine="720"/>
-        <w:rPr>
-          <w:lang w:val="pt-PT"/>
-        </w:rPr>
-      </w:pPr>
-      <w:r>
-        <w:rPr>
-          <w:lang w:val="pt-PT"/>
-        </w:rPr>
-        <w:t xml:space="preserve"> </w:t>
-      </w:r>
-      <w:proofErr w:type="gramStart"/>
-      <w:r>
-        <w:rPr>
-          <w:lang w:val="pt-PT"/>
-        </w:rPr>
-        <w:t>comparar</w:t>
-      </w:r>
-      <w:proofErr w:type="gramEnd"/>
-      <w:r>
-        <w:rPr>
-          <w:lang w:val="pt-PT"/>
-        </w:rPr>
-        <w:t xml:space="preserve"> os 2 resultados</w:t>
-      </w:r>
-    </w:p>
-    <w:p>
-      <w:pPr>
-        <w:ind w:firstLine="720"/>
-        <w:rPr>
-          <w:lang w:val="pt-PT"/>
-        </w:rPr>
-      </w:pPr>
-      <w:r>
-        <w:rPr>
-          <w:lang w:val="pt-PT"/>
-        </w:rPr>
-        <w:t>Falar um bocado sobre o que correu mal/pior</w:t>
-      </w:r>
-    </w:p>
-    <w:p>
-      <w:pPr>
-        <w:ind w:firstLine="720"/>
-        <w:rPr>
-          <w:lang w:val="pt-PT"/>
-        </w:rPr>
-      </w:pPr>
-      <w:r>
-        <w:rPr>
-          <w:lang w:val="pt-PT"/>
-        </w:rPr>
-        <w:t>A influência do custo de comunicação</w:t>
-      </w:r>
-    </w:p>
-    <w:p>
-      <w:pPr>
-        <w:ind w:firstLine="720"/>
-        <w:rPr>
-          <w:lang w:val="pt-PT"/>
-        </w:rPr>
-      </w:pPr>
-      <w:r>
-        <w:rPr>
-          <w:lang w:val="pt-PT"/>
-        </w:rPr>
-        <w:t>Pode-se meter aqui um gráfico comparativo se tivermos espaço</w:t>
-      </w:r>
-    </w:p>
-    <w:p>
-      <w:pPr>
-        <w:ind w:firstLine="720"/>
-        <w:rPr>
-          <w:lang w:val="pt-PT"/>
-        </w:rPr>
-      </w:pPr>
-      <w:r>
-        <w:rPr>
-          <w:lang w:val="pt-PT"/>
-        </w:rPr>
-        <w:t xml:space="preserve">       </w:t>
-      </w:r>
-      <w:proofErr w:type="gramStart"/>
-      <w:r>
-        <w:rPr>
-          <w:lang w:val="pt-PT"/>
-        </w:rPr>
-        <w:t>&lt;&lt;&lt;&lt;&lt;&lt;&lt;&lt;&lt;&lt;&lt;&lt;&lt;&lt;&lt;&lt;&lt;&lt;&lt;&lt;&lt;&lt;</w:t>
-      </w:r>
-      <w:proofErr w:type="gramEnd"/>
-    </w:p>
-    <w:p>
-      <w:pPr>
-        <w:ind w:firstLine="720"/>
-        <w:rPr>
-          <w:lang w:val="pt-PT"/>
-        </w:rPr>
-      </w:pPr>
+        <w:t xml:space="preserve"> com 4</w:t>
+      </w:r>
+      <w:r>
+        <w:rPr>
+          <w:lang w:val="pt-PT"/>
+        </w:rPr>
+        <w:t xml:space="preserve">.000.000 </w:t>
+      </w:r>
+      <w:r>
+        <w:rPr>
+          <w:lang w:val="pt-PT"/>
+        </w:rPr>
+        <w:t>eleme</w:t>
+      </w:r>
+      <w:r>
+        <w:rPr>
+          <w:lang w:val="pt-PT"/>
+        </w:rPr>
+        <w:t>ntos, totalizando em cerca de 15</w:t>
+      </w:r>
       <w:bookmarkStart w:id="0" w:name="_GoBack"/>
       <w:bookmarkEnd w:id="0"/>
+      <w:r>
+        <w:rPr>
+          <w:lang w:val="pt-PT"/>
+        </w:rPr>
+        <w:t xml:space="preserve"> </w:t>
+      </w:r>
+      <w:r>
+        <w:rPr>
+          <w:i/>
+          <w:lang w:val="pt-PT"/>
+        </w:rPr>
+        <w:t>MBytes</w:t>
+      </w:r>
+      <w:r>
+        <w:rPr>
+          <w:lang w:val="pt-PT"/>
+        </w:rPr>
+        <w:t xml:space="preserve">) obtiveram resultados </w:t>
+      </w:r>
+    </w:p>
+    <w:p>
+      <w:pPr>
+        <w:rPr>
+          <w:lang w:val="pt-PT"/>
+        </w:rPr>
+      </w:pPr>
+      <w:r>
+        <w:rPr>
+          <w:lang w:val="pt-PT"/>
+        </w:rPr>
+        <w:t xml:space="preserve">Para efetuar testes de desempenho no algoritmo quando este tem que usar a memória RAM, criou-se um </w:t>
+      </w:r>
+      <w:r>
+        <w:rPr>
+          <w:i/>
+          <w:lang w:val="pt-PT"/>
+        </w:rPr>
+        <w:t>array</w:t>
+      </w:r>
+      <w:r>
+        <w:rPr>
+          <w:lang w:val="pt-PT"/>
+        </w:rPr>
+        <w:t xml:space="preserve"> com vinte milhões de elementos, o que equivale a cerca de 76 </w:t>
+      </w:r>
+      <w:r>
+        <w:rPr>
+          <w:i/>
+          <w:lang w:val="pt-PT"/>
+        </w:rPr>
+        <w:t>MBytes</w:t>
+      </w:r>
+      <w:r>
+        <w:rPr>
+          <w:lang w:val="pt-PT"/>
+        </w:rPr>
+        <w:t>. Verificou-se tempos de execução mais lentos do que obtidos nas memórias cache, como esperado, e verificou-se um aumento no desempenho do algoritmo, até um pico de</w:t>
+      </w:r>
+    </w:p>
+    <w:p>
+      <w:pPr>
+        <w:rPr>
+          <w:lang w:val="pt-PT"/>
+        </w:rPr>
+      </w:pPr>
+    </w:p>
+    <w:p>
+      <w:pPr>
+        <w:ind w:firstLine="720"/>
+        <w:rPr>
+          <w:lang w:val="pt-PT"/>
+        </w:rPr>
+      </w:pPr>
+      <w:r>
+        <w:rPr>
+          <w:lang w:val="pt-PT"/>
+        </w:rPr>
+        <w:t>&gt;&gt;&gt;&gt;&gt;&gt;&gt;&gt;&gt;&gt;&gt;&gt;&gt;&gt;&gt;&gt;&gt;&gt;&gt;&gt;&gt;&gt;&gt;     UPDDATE       &lt;&lt;&lt;&lt;&lt;&lt;&lt;&lt;&lt;&lt;&lt;&lt;&lt;&lt;&lt;&lt;&lt;&lt;&lt;&lt;&lt;&lt;</w:t>
+      </w:r>
+    </w:p>
+    <w:p>
+      <w:pPr>
+        <w:rPr>
+          <w:lang w:val="pt-PT"/>
+        </w:rPr>
+      </w:pPr>
+    </w:p>
+    <w:p>
+      <w:pPr>
+        <w:ind w:firstLine="720"/>
+        <w:rPr>
+          <w:lang w:val="pt-PT"/>
+        </w:rPr>
+      </w:pPr>
+    </w:p>
+    <w:p>
+      <w:pPr>
+        <w:rPr>
+          <w:lang w:val="pt-PT"/>
+        </w:rPr>
+      </w:pPr>
+    </w:p>
+    <w:p>
+      <w:pPr>
+        <w:pStyle w:val="Heading1"/>
+        <w:rPr>
+          <w:lang w:val="pt-PT"/>
+        </w:rPr>
+      </w:pPr>
+      <w:r>
+        <w:rPr>
+          <w:lang w:val="pt-PT"/>
+        </w:rPr>
+        <w:t>641</w:t>
+      </w:r>
+    </w:p>
+    <w:p>
+      <w:pPr>
+        <w:rPr>
+          <w:lang w:val="pt-PT"/>
+        </w:rPr>
+      </w:pPr>
+    </w:p>
+    <w:p>
+      <w:pPr>
+        <w:ind w:firstLine="720"/>
+        <w:rPr>
+          <w:lang w:val="pt-PT"/>
+        </w:rPr>
+      </w:pPr>
+      <w:r>
+        <w:rPr>
+          <w:lang w:val="pt-PT"/>
+        </w:rPr>
+        <w:t xml:space="preserve">&gt;&gt;&gt;&gt;&gt;&gt;&gt;&gt;&gt;&gt;&gt;&gt;&gt;&gt;&gt;&gt;&gt;&gt;&gt;&gt;&gt;&gt;&gt;     </w:t>
+      </w:r>
+      <w:r>
+        <w:rPr>
+          <w:lang w:val="pt-PT"/>
+        </w:rPr>
+        <w:t>Inserir gráficos e bla bla bla</w:t>
+      </w:r>
+      <w:r>
+        <w:rPr>
+          <w:lang w:val="pt-PT"/>
+        </w:rPr>
+        <w:t xml:space="preserve">       &lt;&lt;&lt;&lt;&lt;&lt;&lt;&lt;&lt;&lt;&lt;&lt;&lt;&lt;&lt;&lt;&lt;&lt;&lt;&lt;&lt;&lt;</w:t>
+      </w:r>
+    </w:p>
+    <w:p>
+      <w:pPr>
+        <w:rPr>
+          <w:lang w:val="pt-PT"/>
+        </w:rPr>
+      </w:pPr>
+    </w:p>
+    <w:p>
+      <w:pPr>
+        <w:rPr>
+          <w:lang w:val="pt-PT"/>
+        </w:rPr>
+      </w:pPr>
+      <w:r>
+        <w:rPr>
+          <w:lang w:val="pt-PT"/>
+        </w:rPr>
+        <w:tab/>
+      </w:r>
+      <w:r>
+        <w:rPr>
+          <w:lang w:val="pt-PT"/>
+        </w:rPr>
+        <w:t xml:space="preserve"> </w:t>
+      </w:r>
+    </w:p>
+    <w:p>
+      <w:pPr>
+        <w:rPr>
+          <w:lang w:val="pt-PT"/>
+        </w:rPr>
+      </w:pPr>
+    </w:p>
+    <w:p>
+      <w:pPr>
+        <w:pStyle w:val="Heading1"/>
+        <w:rPr>
+          <w:lang w:val="pt-PT"/>
+        </w:rPr>
+      </w:pPr>
+      <w:r>
+        <w:rPr>
+          <w:lang w:val="pt-PT"/>
+        </w:rPr>
+        <w:lastRenderedPageBreak/>
+        <w:t>662</w:t>
+      </w:r>
+    </w:p>
+    <w:p>
+      <w:pPr>
+        <w:rPr>
+          <w:lang w:val="pt-PT"/>
+        </w:rPr>
+      </w:pPr>
+    </w:p>
+    <w:p>
+      <w:pPr>
+        <w:ind w:firstLine="720"/>
+        <w:rPr>
+          <w:lang w:val="pt-PT"/>
+        </w:rPr>
+      </w:pPr>
+      <w:r>
+        <w:rPr>
+          <w:lang w:val="pt-PT"/>
+        </w:rPr>
+        <w:t xml:space="preserve">&gt;&gt;&gt;&gt;&gt;&gt;&gt;&gt;&gt;&gt;&gt;&gt;&gt;&gt;&gt;&gt;&gt;&gt;&gt;&gt;&gt;&gt;&gt;     </w:t>
+      </w:r>
+      <w:r>
+        <w:rPr>
+          <w:lang w:val="pt-PT"/>
+        </w:rPr>
+        <w:t>Inserir gráficos e bla bla bla</w:t>
+      </w:r>
+      <w:r>
+        <w:rPr>
+          <w:lang w:val="pt-PT"/>
+        </w:rPr>
+        <w:t xml:space="preserve">       &lt;&lt;&lt;&lt;&lt;&lt;&lt;&lt;&lt;&lt;&lt;&lt;&lt;&lt;&lt;&lt;&lt;&lt;&lt;&lt;&lt;&lt;</w:t>
+      </w:r>
+    </w:p>
+    <w:p>
+      <w:pPr>
+        <w:rPr>
+          <w:b/>
+          <w:lang w:val="pt-PT"/>
+        </w:rPr>
+      </w:pPr>
+    </w:p>
+    <w:p>
+      <w:pPr>
+        <w:rPr>
+          <w:lang w:val="pt-PT"/>
+        </w:rPr>
+      </w:pPr>
+    </w:p>
+    <w:p>
+      <w:pPr>
+        <w:rPr>
+          <w:lang w:val="pt-PT"/>
+        </w:rPr>
+      </w:pPr>
+      <w:r>
+        <w:rPr>
+          <w:noProof/>
+          <w:lang w:val="pt-PT"/>
+        </w:rPr>
+        <w:t xml:space="preserve"> </w:t>
+      </w:r>
+    </w:p>
+    <w:p>
+      <w:pPr>
+        <w:pStyle w:val="Pergunta"/>
+      </w:pPr>
+      <w:r>
+        <w:t>Análise de Resultados</w:t>
+      </w:r>
+    </w:p>
+    <w:p>
+      <w:pPr>
+        <w:ind w:firstLine="720"/>
+        <w:rPr>
+          <w:lang w:val="pt-PT"/>
+        </w:rPr>
+      </w:pPr>
+      <w:r>
+        <w:rPr>
+          <w:lang w:val="pt-PT"/>
+        </w:rPr>
+        <w:t xml:space="preserve">&gt;&gt;&gt;&gt;&gt;&gt;&gt;&gt;&gt;&gt;&gt;&gt;&gt;&gt;&gt;&gt;&gt;&gt;&gt;&gt;&gt;&gt;&gt;    </w:t>
+      </w:r>
+    </w:p>
+    <w:p>
+      <w:pPr>
+        <w:ind w:firstLine="720"/>
+        <w:rPr>
+          <w:lang w:val="pt-PT"/>
+        </w:rPr>
+      </w:pPr>
+      <w:r>
+        <w:rPr>
+          <w:lang w:val="pt-PT"/>
+        </w:rPr>
+        <w:t xml:space="preserve"> </w:t>
+      </w:r>
+      <w:r>
+        <w:rPr>
+          <w:lang w:val="pt-PT"/>
+        </w:rPr>
+        <w:t>comparar os 2 resultados</w:t>
+      </w:r>
+    </w:p>
+    <w:p>
+      <w:pPr>
+        <w:ind w:firstLine="720"/>
+        <w:rPr>
+          <w:lang w:val="pt-PT"/>
+        </w:rPr>
+      </w:pPr>
+      <w:r>
+        <w:rPr>
+          <w:lang w:val="pt-PT"/>
+        </w:rPr>
+        <w:t>Falar um bocado sobre o que correu mal/pior</w:t>
+      </w:r>
+    </w:p>
+    <w:p>
+      <w:pPr>
+        <w:ind w:firstLine="720"/>
+        <w:rPr>
+          <w:lang w:val="pt-PT"/>
+        </w:rPr>
+      </w:pPr>
+      <w:r>
+        <w:rPr>
+          <w:lang w:val="pt-PT"/>
+        </w:rPr>
+        <w:t>A influência do custo de comunicação</w:t>
+      </w:r>
+    </w:p>
+    <w:p>
+      <w:pPr>
+        <w:ind w:firstLine="720"/>
+        <w:rPr>
+          <w:lang w:val="pt-PT"/>
+        </w:rPr>
+      </w:pPr>
+      <w:r>
+        <w:rPr>
+          <w:lang w:val="pt-PT"/>
+        </w:rPr>
+        <w:t>Pode-se meter aqui um gráfico comparativo se tivermos espaço</w:t>
+      </w:r>
+    </w:p>
+    <w:p>
+      <w:pPr>
+        <w:ind w:firstLine="720"/>
+        <w:rPr>
+          <w:lang w:val="pt-PT"/>
+        </w:rPr>
+      </w:pPr>
+      <w:r>
+        <w:rPr>
+          <w:lang w:val="pt-PT"/>
+        </w:rPr>
+        <w:t xml:space="preserve">       &lt;&lt;&lt;&lt;&lt;&lt;&lt;&lt;&lt;&lt;&lt;&lt;&lt;&lt;&lt;&lt;&lt;&lt;&lt;&lt;&lt;&lt;</w:t>
+      </w:r>
+    </w:p>
+    <w:p>
+      <w:pPr>
+        <w:ind w:firstLine="720"/>
+        <w:rPr>
+          <w:lang w:val="pt-PT"/>
+        </w:rPr>
+      </w:pPr>
     </w:p>
     <w:sectPr>
       <w:headerReference w:type="default" r:id="rId9"/>
@@ -4011,7 +3905,7 @@
 </file>
 
 <file path=customXml/itemProps2.xml><?xml version="1.0" encoding="utf-8"?>
-<ds:datastoreItem xmlns:ds="http://schemas.openxmlformats.org/officeDocument/2006/customXml" ds:itemID="{E0CB9D1F-B30B-41CE-83EB-90D6BA782EBA}">
+<ds:datastoreItem xmlns:ds="http://schemas.openxmlformats.org/officeDocument/2006/customXml" ds:itemID="{5872B280-ED55-4F53-BE15-58787DCED138}">
   <ds:schemaRefs>
     <ds:schemaRef ds:uri="http://schemas.openxmlformats.org/officeDocument/2006/bibliography"/>
   </ds:schemaRefs>

</xml_diff>

<commit_message>
NASO METE O PROGRAMA A DAR
</commit_message>
<xml_diff>
--- a/Relatório_TP2_PCP.docx
+++ b/Relatório_TP2_PCP.docx
@@ -1115,8 +1115,33 @@
           <w:i/>
           <w:lang w:val="pt-PT"/>
         </w:rPr>
-        <w:t>divide and conquer</w:t>
-      </w:r>
+        <w:t xml:space="preserve">divide </w:t>
+      </w:r>
+      <w:proofErr w:type="spellStart"/>
+      <w:r>
+        <w:rPr>
+          <w:i/>
+          <w:lang w:val="pt-PT"/>
+        </w:rPr>
+        <w:t>and</w:t>
+      </w:r>
+      <w:proofErr w:type="spellEnd"/>
+      <w:r>
+        <w:rPr>
+          <w:i/>
+          <w:lang w:val="pt-PT"/>
+        </w:rPr>
+        <w:t xml:space="preserve"> </w:t>
+      </w:r>
+      <w:proofErr w:type="spellStart"/>
+      <w:r>
+        <w:rPr>
+          <w:i/>
+          <w:lang w:val="pt-PT"/>
+        </w:rPr>
+        <w:t>conquer</w:t>
+      </w:r>
+      <w:proofErr w:type="spellEnd"/>
       <w:r>
         <w:rPr>
           <w:lang w:val="pt-PT"/>
@@ -1205,7 +1230,35 @@
         <w:rPr>
           <w:lang w:val="pt-PT"/>
         </w:rPr>
-        <w:t xml:space="preserve"> for 50, e o mínimo 0, numa execução com cinco processos, o primeiro ficaria com todos os elementos de 0 a 10, e segundo processo com elementos de 11 a 20, e assim sucessivamente.</w:t>
+        <w:t xml:space="preserve"> for 50, e o mínimo 0, </w:t>
+      </w:r>
+      <w:proofErr w:type="gramStart"/>
+      <w:r>
+        <w:rPr>
+          <w:lang w:val="pt-PT"/>
+        </w:rPr>
+        <w:t>numa</w:t>
+      </w:r>
+      <w:proofErr w:type="gramEnd"/>
+      <w:r>
+        <w:rPr>
+          <w:lang w:val="pt-PT"/>
+        </w:rPr>
+        <w:t xml:space="preserve"> </w:t>
+      </w:r>
+      <w:proofErr w:type="gramStart"/>
+      <w:r>
+        <w:rPr>
+          <w:lang w:val="pt-PT"/>
+        </w:rPr>
+        <w:t>execução</w:t>
+      </w:r>
+      <w:proofErr w:type="gramEnd"/>
+      <w:r>
+        <w:rPr>
+          <w:lang w:val="pt-PT"/>
+        </w:rPr>
+        <w:t xml:space="preserve"> com cinco processos, o primeiro ficaria com todos os elementos de 0 a 10, e segundo processo com elementos de 11 a 20, e assim sucessivamente.</w:t>
       </w:r>
     </w:p>
     <w:p>
@@ -1392,11 +1445,19 @@
         </w:rPr>
         <w:t>(</w:t>
       </w:r>
-      <w:r>
-        <w:rPr>
-          <w:lang w:val="pt-PT"/>
-        </w:rPr>
-        <w:t>Intel(R) Xeon(R) CPU E5-2650 v2 @ 2.6</w:t>
+      <w:proofErr w:type="gramStart"/>
+      <w:r>
+        <w:rPr>
+          <w:lang w:val="pt-PT"/>
+        </w:rPr>
+        <w:t>Intel(R</w:t>
+      </w:r>
+      <w:proofErr w:type="gramEnd"/>
+      <w:r>
+        <w:rPr>
+          <w:lang w:val="pt-PT"/>
+        </w:rPr>
+        <w:t>) Xeon(R) CPU E5-2650 v2 @ 2.6</w:t>
       </w:r>
       <w:r>
         <w:rPr>
@@ -1504,11 +1565,19 @@
         </w:rPr>
         <w:t>A segunda máquina tem 2 processadores com 12 cores em cada (</w:t>
       </w:r>
-      <w:r>
-        <w:rPr>
-          <w:lang w:val="pt-PT"/>
-        </w:rPr>
-        <w:t>Intel(R) Xeon(R) CPU E5-2695 v2 @ 2.40GHz</w:t>
+      <w:proofErr w:type="gramStart"/>
+      <w:r>
+        <w:rPr>
+          <w:lang w:val="pt-PT"/>
+        </w:rPr>
+        <w:t>Intel(R</w:t>
+      </w:r>
+      <w:proofErr w:type="gramEnd"/>
+      <w:r>
+        <w:rPr>
+          <w:lang w:val="pt-PT"/>
+        </w:rPr>
+        <w:t>) Xeon(R) CPU E5-2695 v2 @ 2.40GHz</w:t>
       </w:r>
       <w:r>
         <w:rPr>
@@ -1742,275 +1811,7 @@
         <w:rPr>
           <w:lang w:val="pt-PT"/>
         </w:rPr>
-        <w:t xml:space="preserve"> é o que se aproxima mais do melhor caso</w:t>
-      </w:r>
-      <w:r>
-        <w:rPr>
-          <w:lang w:val="pt-PT"/>
-        </w:rPr>
-        <w:t xml:space="preserve">. </w:t>
-      </w:r>
-      <w:r>
-        <w:rPr>
-          <w:lang w:val="pt-PT"/>
-        </w:rPr>
-        <w:t>Foram medido</w:t>
-      </w:r>
-      <w:r>
-        <w:rPr>
-          <w:lang w:val="pt-PT"/>
-        </w:rPr>
-        <w:t xml:space="preserve">s os tempos de execução para </w:t>
-      </w:r>
-      <w:r>
-        <w:rPr>
-          <w:lang w:val="pt-PT"/>
-        </w:rPr>
-        <w:t xml:space="preserve">2, 4, 8, 16, 20, 28, 32, 40 e 48 </w:t>
-      </w:r>
-      <w:r>
-        <w:rPr>
-          <w:lang w:val="pt-PT"/>
-        </w:rPr>
-        <w:t>processos</w:t>
-      </w:r>
-      <w:r>
-        <w:rPr>
-          <w:lang w:val="pt-PT"/>
-        </w:rPr>
-        <w:t>.</w:t>
-      </w:r>
-    </w:p>
-    <w:p>
-      <w:pPr>
-        <w:rPr>
-          <w:lang w:val="pt-PT"/>
-        </w:rPr>
-      </w:pPr>
-    </w:p>
-    <w:p>
-      <w:pPr>
-        <w:pStyle w:val="Pergunta"/>
-      </w:pPr>
-      <w:r>
-        <w:t>Teste</w:t>
-      </w:r>
-      <w:r>
-        <w:t>s</w:t>
-      </w:r>
-      <w:r>
-        <w:t xml:space="preserve"> de Desempenho</w:t>
-      </w:r>
-    </w:p>
-    <w:p>
-      <w:pPr>
-        <w:ind w:firstLine="720"/>
-        <w:rPr>
-          <w:lang w:val="pt-PT"/>
-        </w:rPr>
-      </w:pPr>
-      <w:r>
-        <w:rPr>
-          <w:lang w:val="pt-PT"/>
-        </w:rPr>
-        <w:t>Os testes de desempenho</w:t>
-      </w:r>
-      <w:r>
-        <w:rPr>
-          <w:lang w:val="pt-PT"/>
-        </w:rPr>
-        <w:t xml:space="preserve"> </w:t>
-      </w:r>
-      <w:r>
-        <w:rPr>
-          <w:lang w:val="pt-PT"/>
-        </w:rPr>
-        <w:t xml:space="preserve">foram compilados com o comando </w:t>
-      </w:r>
-      <w:r>
-        <w:rPr>
-          <w:i/>
-          <w:lang w:val="pt-PT"/>
-        </w:rPr>
-        <w:t>mpicc</w:t>
-      </w:r>
-      <w:r>
-        <w:rPr>
-          <w:lang w:val="pt-PT"/>
-        </w:rPr>
-        <w:t xml:space="preserve"> </w:t>
-      </w:r>
-      <w:r>
-        <w:rPr>
-          <w:lang w:val="pt-PT"/>
-        </w:rPr>
-        <w:t>(</w:t>
-      </w:r>
-      <w:r>
-        <w:rPr>
-          <w:i/>
-          <w:lang w:val="pt-PT"/>
-        </w:rPr>
-        <w:t>flags</w:t>
-      </w:r>
-      <w:r>
-        <w:rPr>
-          <w:lang w:val="pt-PT"/>
-        </w:rPr>
-        <w:t xml:space="preserve"> usadas: -O3)</w:t>
-      </w:r>
-      <w:r>
-        <w:rPr>
-          <w:lang w:val="pt-PT"/>
-        </w:rPr>
-        <w:t>.</w:t>
-      </w:r>
-      <w:r>
-        <w:rPr>
-          <w:lang w:val="pt-PT"/>
-        </w:rPr>
-        <w:t xml:space="preserve"> Foram efetuados testes com diferentes tamanhos para que a cache fosse ou não fosse suficiente.</w:t>
-      </w:r>
-    </w:p>
-    <w:p>
-      <w:pPr>
-        <w:rPr>
-          <w:lang w:val="pt-PT"/>
-        </w:rPr>
-      </w:pPr>
-      <w:r>
-        <w:rPr>
-          <w:lang w:val="pt-PT"/>
-        </w:rPr>
-        <w:t xml:space="preserve">Os testes neste nível de cache revelaram que para tamanhos do </w:t>
-      </w:r>
-      <w:r>
-        <w:rPr>
-          <w:i/>
-          <w:lang w:val="pt-PT"/>
-        </w:rPr>
-        <w:t>array</w:t>
-      </w:r>
-      <w:r>
-        <w:rPr>
-          <w:lang w:val="pt-PT"/>
-        </w:rPr>
-        <w:t xml:space="preserve"> muito baixos (5.000 elementos, </w:t>
-      </w:r>
-      <w:r>
-        <w:rPr>
-          <w:lang w:val="pt-PT"/>
-        </w:rPr>
-        <w:t>19.531</w:t>
-      </w:r>
-      <w:r>
-        <w:rPr>
-          <w:lang w:val="pt-PT"/>
-        </w:rPr>
-        <w:t xml:space="preserve"> </w:t>
-      </w:r>
-      <w:r>
-        <w:rPr>
-          <w:i/>
-          <w:lang w:val="pt-PT"/>
-        </w:rPr>
-        <w:t>KBytes</w:t>
-      </w:r>
-      <w:r>
-        <w:rPr>
-          <w:i/>
-          <w:lang w:val="pt-PT"/>
-        </w:rPr>
-        <w:t xml:space="preserve"> </w:t>
-      </w:r>
-      <w:r>
-        <w:rPr>
-          <w:lang w:val="pt-PT"/>
-        </w:rPr>
-        <w:t xml:space="preserve">neste caso) </w:t>
-      </w:r>
-    </w:p>
-    <w:p>
-      <w:pPr>
-        <w:rPr>
-          <w:lang w:val="pt-PT"/>
-        </w:rPr>
-      </w:pPr>
-      <w:r>
-        <w:rPr>
-          <w:lang w:val="pt-PT"/>
-        </w:rPr>
-        <w:t>Os testes neste nível de cache (</w:t>
-      </w:r>
-      <w:r>
-        <w:rPr>
-          <w:i/>
-          <w:lang w:val="pt-PT"/>
-        </w:rPr>
-        <w:t>array</w:t>
-      </w:r>
-      <w:r>
-        <w:rPr>
-          <w:lang w:val="pt-PT"/>
-        </w:rPr>
-        <w:t xml:space="preserve"> com 50.000 elementos, totalizando em 195 </w:t>
-      </w:r>
-      <w:r>
-        <w:rPr>
-          <w:i/>
-          <w:lang w:val="pt-PT"/>
-        </w:rPr>
-        <w:t>KBytes</w:t>
-      </w:r>
-      <w:r>
-        <w:rPr>
-          <w:lang w:val="pt-PT"/>
-        </w:rPr>
-        <w:t xml:space="preserve">) </w:t>
-      </w:r>
-    </w:p>
-    <w:p>
-      <w:pPr>
-        <w:rPr>
-          <w:lang w:val="pt-PT"/>
-        </w:rPr>
-      </w:pPr>
-      <w:r>
-        <w:rPr>
-          <w:lang w:val="pt-PT"/>
-        </w:rPr>
-        <w:t>Os testes para este nível de cache (</w:t>
-      </w:r>
-      <w:r>
-        <w:rPr>
-          <w:i/>
-          <w:lang w:val="pt-PT"/>
-        </w:rPr>
-        <w:t>array</w:t>
-      </w:r>
-      <w:r>
-        <w:rPr>
-          <w:lang w:val="pt-PT"/>
-        </w:rPr>
-        <w:t xml:space="preserve"> com 4</w:t>
-      </w:r>
-      <w:r>
-        <w:rPr>
-          <w:lang w:val="pt-PT"/>
-        </w:rPr>
-        <w:t xml:space="preserve">.000.000 </w:t>
-      </w:r>
-      <w:r>
-        <w:rPr>
-          <w:lang w:val="pt-PT"/>
-        </w:rPr>
-        <w:t>eleme</w:t>
-      </w:r>
-      <w:r>
-        <w:rPr>
-          <w:lang w:val="pt-PT"/>
-        </w:rPr>
-        <w:t>ntos, totalizando em cerca de 15</w:t>
+        <w:t xml:space="preserve"> é o que se aproxima mais do</w:t>
       </w:r>
       <w:bookmarkStart w:id="0" w:name="_GoBack"/>
       <w:bookmarkEnd w:id="0"/>
@@ -2018,10 +1819,284 @@
         <w:rPr>
           <w:lang w:val="pt-PT"/>
         </w:rPr>
+        <w:t xml:space="preserve"> melhor caso</w:t>
+      </w:r>
+      <w:r>
+        <w:rPr>
+          <w:lang w:val="pt-PT"/>
+        </w:rPr>
+        <w:t xml:space="preserve">. </w:t>
+      </w:r>
+      <w:r>
+        <w:rPr>
+          <w:lang w:val="pt-PT"/>
+        </w:rPr>
+        <w:t>Foram medido</w:t>
+      </w:r>
+      <w:r>
+        <w:rPr>
+          <w:lang w:val="pt-PT"/>
+        </w:rPr>
+        <w:t xml:space="preserve">s os tempos de execução para </w:t>
+      </w:r>
+      <w:r>
+        <w:rPr>
+          <w:lang w:val="pt-PT"/>
+        </w:rPr>
+        <w:t>2, 4, 8, 16, 20, 28 e</w:t>
+      </w:r>
+      <w:r>
+        <w:rPr>
+          <w:lang w:val="pt-PT"/>
+        </w:rPr>
+        <w:t xml:space="preserve"> 32</w:t>
+      </w:r>
+      <w:r>
+        <w:rPr>
+          <w:lang w:val="pt-PT"/>
+        </w:rPr>
+        <w:t xml:space="preserve"> p</w:t>
+      </w:r>
+      <w:r>
+        <w:rPr>
+          <w:lang w:val="pt-PT"/>
+        </w:rPr>
+        <w:t>rocessos</w:t>
+      </w:r>
+      <w:r>
+        <w:rPr>
+          <w:lang w:val="pt-PT"/>
+        </w:rPr>
+        <w:t>.</w:t>
+      </w:r>
+    </w:p>
+    <w:p>
+      <w:pPr>
+        <w:ind w:firstLine="720"/>
+        <w:rPr>
+          <w:lang w:val="pt-PT"/>
+        </w:rPr>
+      </w:pPr>
+      <w:r>
+        <w:rPr>
+          <w:lang w:val="pt-PT"/>
+        </w:rPr>
+        <w:t>Os testes de desempenho</w:t>
+      </w:r>
+      <w:r>
+        <w:rPr>
+          <w:lang w:val="pt-PT"/>
+        </w:rPr>
         <w:t xml:space="preserve"> </w:t>
       </w:r>
       <w:r>
         <w:rPr>
+          <w:lang w:val="pt-PT"/>
+        </w:rPr>
+        <w:t xml:space="preserve">foram compilados com o comando </w:t>
+      </w:r>
+      <w:r>
+        <w:rPr>
+          <w:i/>
+          <w:lang w:val="pt-PT"/>
+        </w:rPr>
+        <w:t>mpicc</w:t>
+      </w:r>
+      <w:r>
+        <w:rPr>
+          <w:lang w:val="pt-PT"/>
+        </w:rPr>
+        <w:t xml:space="preserve"> </w:t>
+      </w:r>
+      <w:r>
+        <w:rPr>
+          <w:lang w:val="pt-PT"/>
+        </w:rPr>
+        <w:t>(</w:t>
+      </w:r>
+      <w:r>
+        <w:rPr>
+          <w:i/>
+          <w:lang w:val="pt-PT"/>
+        </w:rPr>
+        <w:t>flags</w:t>
+      </w:r>
+      <w:r>
+        <w:rPr>
+          <w:lang w:val="pt-PT"/>
+        </w:rPr>
+        <w:t xml:space="preserve"> usadas: -O3). Foram efetuados testes com diferentes tamanhos para que a cache fosse ou não fosse suficiente.</w:t>
+      </w:r>
+    </w:p>
+    <w:p>
+      <w:pPr>
+        <w:rPr>
+          <w:lang w:val="pt-PT"/>
+        </w:rPr>
+      </w:pPr>
+    </w:p>
+    <w:p>
+      <w:pPr>
+        <w:pStyle w:val="Pergunta"/>
+      </w:pPr>
+      <w:r>
+        <w:t>Teste</w:t>
+      </w:r>
+      <w:r>
+        <w:t>s</w:t>
+      </w:r>
+      <w:r>
+        <w:t xml:space="preserve"> de Desempenho</w:t>
+      </w:r>
+    </w:p>
+    <w:p>
+      <w:pPr>
+        <w:rPr>
+          <w:lang w:val="pt-PT"/>
+        </w:rPr>
+      </w:pPr>
+      <w:r>
+        <w:rPr>
+          <w:lang w:val="pt-PT"/>
+        </w:rPr>
+        <w:t xml:space="preserve">Os testes neste nível de cache revelaram que para tamanhos do </w:t>
+      </w:r>
+      <w:r>
+        <w:rPr>
+          <w:i/>
+          <w:lang w:val="pt-PT"/>
+        </w:rPr>
+        <w:t>array</w:t>
+      </w:r>
+      <w:r>
+        <w:rPr>
+          <w:lang w:val="pt-PT"/>
+        </w:rPr>
+        <w:t xml:space="preserve"> muito baixos (5.000 elementos, </w:t>
+      </w:r>
+      <w:r>
+        <w:rPr>
+          <w:lang w:val="pt-PT"/>
+        </w:rPr>
+        <w:t>19.531</w:t>
+      </w:r>
+      <w:r>
+        <w:rPr>
+          <w:lang w:val="pt-PT"/>
+        </w:rPr>
+        <w:t xml:space="preserve"> </w:t>
+      </w:r>
+      <w:r>
+        <w:rPr>
+          <w:i/>
+          <w:lang w:val="pt-PT"/>
+        </w:rPr>
+        <w:t>KBytes</w:t>
+      </w:r>
+      <w:r>
+        <w:rPr>
+          <w:i/>
+          <w:lang w:val="pt-PT"/>
+        </w:rPr>
+        <w:t xml:space="preserve"> </w:t>
+      </w:r>
+      <w:r>
+        <w:rPr>
+          <w:lang w:val="pt-PT"/>
+        </w:rPr>
+        <w:t xml:space="preserve">neste caso) </w:t>
+      </w:r>
+    </w:p>
+    <w:p>
+      <w:pPr>
+        <w:rPr>
+          <w:lang w:val="pt-PT"/>
+        </w:rPr>
+      </w:pPr>
+      <w:r>
+        <w:rPr>
+          <w:lang w:val="pt-PT"/>
+        </w:rPr>
+        <w:t>Os testes neste nível de cache (</w:t>
+      </w:r>
+      <w:r>
+        <w:rPr>
+          <w:i/>
+          <w:lang w:val="pt-PT"/>
+        </w:rPr>
+        <w:t>array</w:t>
+      </w:r>
+      <w:r>
+        <w:rPr>
+          <w:lang w:val="pt-PT"/>
+        </w:rPr>
+        <w:t xml:space="preserve"> com 50.000 elementos, totalizando em 195 </w:t>
+      </w:r>
+      <w:r>
+        <w:rPr>
+          <w:i/>
+          <w:lang w:val="pt-PT"/>
+        </w:rPr>
+        <w:t>KBytes</w:t>
+      </w:r>
+      <w:r>
+        <w:rPr>
+          <w:lang w:val="pt-PT"/>
+        </w:rPr>
+        <w:t xml:space="preserve">) </w:t>
+      </w:r>
+    </w:p>
+    <w:p>
+      <w:pPr>
+        <w:rPr>
+          <w:lang w:val="pt-PT"/>
+        </w:rPr>
+      </w:pPr>
+      <w:r>
+        <w:rPr>
+          <w:lang w:val="pt-PT"/>
+        </w:rPr>
+        <w:t>Os testes para este nível de cache (</w:t>
+      </w:r>
+      <w:r>
+        <w:rPr>
+          <w:i/>
+          <w:lang w:val="pt-PT"/>
+        </w:rPr>
+        <w:t>array</w:t>
+      </w:r>
+      <w:r>
+        <w:rPr>
+          <w:lang w:val="pt-PT"/>
+        </w:rPr>
+        <w:t xml:space="preserve"> com 4</w:t>
+      </w:r>
+      <w:r>
+        <w:rPr>
+          <w:lang w:val="pt-PT"/>
+        </w:rPr>
+        <w:t xml:space="preserve">.000.000 </w:t>
+      </w:r>
+      <w:r>
+        <w:rPr>
+          <w:lang w:val="pt-PT"/>
+        </w:rPr>
+        <w:t>eleme</w:t>
+      </w:r>
+      <w:r>
+        <w:rPr>
+          <w:lang w:val="pt-PT"/>
+        </w:rPr>
+        <w:t>ntos, totalizando em cerca de 15</w:t>
+      </w:r>
+      <w:r>
+        <w:rPr>
+          <w:lang w:val="pt-PT"/>
+        </w:rPr>
+        <w:t xml:space="preserve"> </w:t>
+      </w:r>
+      <w:r>
+        <w:rPr>
           <w:i/>
           <w:lang w:val="pt-PT"/>
         </w:rPr>
@@ -2057,7 +2132,31 @@
         <w:rPr>
           <w:lang w:val="pt-PT"/>
         </w:rPr>
-        <w:t xml:space="preserve"> com vinte milhões de elementos, o que equivale a cerca de 76 </w:t>
+        <w:t xml:space="preserve"> com </w:t>
+      </w:r>
+      <w:r>
+        <w:rPr>
+          <w:lang w:val="pt-PT"/>
+        </w:rPr>
+        <w:t>quarenta</w:t>
+      </w:r>
+      <w:r>
+        <w:rPr>
+          <w:lang w:val="pt-PT"/>
+        </w:rPr>
+        <w:t xml:space="preserve"> milhões de elementos, o que equivale a cerca de </w:t>
+      </w:r>
+      <w:r>
+        <w:rPr>
+          <w:lang w:val="pt-PT"/>
+        </w:rPr>
+        <w:t>152</w:t>
+      </w:r>
+      <w:r>
+        <w:rPr>
+          <w:lang w:val="pt-PT"/>
+        </w:rPr>
+        <w:t xml:space="preserve"> </w:t>
       </w:r>
       <w:r>
         <w:rPr>
@@ -2070,8 +2169,16 @@
         <w:rPr>
           <w:lang w:val="pt-PT"/>
         </w:rPr>
-        <w:t>. Verificou-se tempos de execução mais lentos do que obtidos nas memórias cache, como esperado, e verificou-se um aumento no desempenho do algoritmo, até um pico de</w:t>
-      </w:r>
+        <w:t xml:space="preserve">. Verificou-se tempos de execução mais lentos do que obtidos nas memórias cache, como esperado, e verificou-se um aumento no desempenho do algoritmo, até um pico </w:t>
+      </w:r>
+      <w:proofErr w:type="gramStart"/>
+      <w:r>
+        <w:rPr>
+          <w:lang w:val="pt-PT"/>
+        </w:rPr>
+        <w:t>de</w:t>
+      </w:r>
+      <w:proofErr w:type="gramEnd"/>
     </w:p>
     <w:p>
       <w:pPr>
@@ -2087,11 +2194,19 @@
           <w:lang w:val="pt-PT"/>
         </w:rPr>
       </w:pPr>
-      <w:r>
-        <w:rPr>
-          <w:lang w:val="pt-PT"/>
-        </w:rPr>
-        <w:t>&gt;&gt;&gt;&gt;&gt;&gt;&gt;&gt;&gt;&gt;&gt;&gt;&gt;&gt;&gt;&gt;&gt;&gt;&gt;&gt;&gt;&gt;&gt;     UPDDATE       &lt;&lt;&lt;&lt;&lt;&lt;&lt;&lt;&lt;&lt;&lt;&lt;&lt;&lt;&lt;&lt;&lt;&lt;&lt;&lt;&lt;&lt;</w:t>
+      <w:proofErr w:type="gramStart"/>
+      <w:r>
+        <w:rPr>
+          <w:lang w:val="pt-PT"/>
+        </w:rPr>
+        <w:t>&gt;&gt;&gt;&gt;&gt;&gt;&gt;&gt;&gt;&gt;&gt;&gt;&gt;&gt;&gt;&gt;&gt;&gt;&gt;&gt;&gt;&gt;&gt;     UPDDATE</w:t>
+      </w:r>
+      <w:proofErr w:type="gramEnd"/>
+      <w:r>
+        <w:rPr>
+          <w:lang w:val="pt-PT"/>
+        </w:rPr>
+        <w:t xml:space="preserve">       &lt;&lt;&lt;&lt;&lt;&lt;&lt;&lt;&lt;&lt;&lt;&lt;&lt;&lt;&lt;&lt;&lt;&lt;&lt;&lt;&lt;&lt;</w:t>
       </w:r>
     </w:p>
     <w:p>
@@ -2144,6 +2259,7 @@
           <w:lang w:val="pt-PT"/>
         </w:rPr>
       </w:pPr>
+      <w:proofErr w:type="gramStart"/>
       <w:r>
         <w:rPr>
           <w:lang w:val="pt-PT"/>
@@ -2154,8 +2270,51 @@
         <w:rPr>
           <w:lang w:val="pt-PT"/>
         </w:rPr>
-        <w:t>Inserir gráficos e bla bla bla</w:t>
-      </w:r>
+        <w:t>Inserir</w:t>
+      </w:r>
+      <w:proofErr w:type="gramEnd"/>
+      <w:r>
+        <w:rPr>
+          <w:lang w:val="pt-PT"/>
+        </w:rPr>
+        <w:t xml:space="preserve"> gráficos e </w:t>
+      </w:r>
+      <w:proofErr w:type="spellStart"/>
+      <w:r>
+        <w:rPr>
+          <w:lang w:val="pt-PT"/>
+        </w:rPr>
+        <w:t>bla</w:t>
+      </w:r>
+      <w:proofErr w:type="spellEnd"/>
+      <w:r>
+        <w:rPr>
+          <w:lang w:val="pt-PT"/>
+        </w:rPr>
+        <w:t xml:space="preserve"> </w:t>
+      </w:r>
+      <w:proofErr w:type="spellStart"/>
+      <w:r>
+        <w:rPr>
+          <w:lang w:val="pt-PT"/>
+        </w:rPr>
+        <w:t>bla</w:t>
+      </w:r>
+      <w:proofErr w:type="spellEnd"/>
+      <w:r>
+        <w:rPr>
+          <w:lang w:val="pt-PT"/>
+        </w:rPr>
+        <w:t xml:space="preserve"> </w:t>
+      </w:r>
+      <w:proofErr w:type="spellStart"/>
+      <w:r>
+        <w:rPr>
+          <w:lang w:val="pt-PT"/>
+        </w:rPr>
+        <w:t>bla</w:t>
+      </w:r>
+      <w:proofErr w:type="spellEnd"/>
       <w:r>
         <w:rPr>
           <w:lang w:val="pt-PT"/>
@@ -2225,6 +2384,7 @@
           <w:lang w:val="pt-PT"/>
         </w:rPr>
       </w:pPr>
+      <w:proofErr w:type="gramStart"/>
       <w:r>
         <w:rPr>
           <w:lang w:val="pt-PT"/>
@@ -2235,8 +2395,51 @@
         <w:rPr>
           <w:lang w:val="pt-PT"/>
         </w:rPr>
-        <w:t>Inserir gráficos e bla bla bla</w:t>
-      </w:r>
+        <w:t>Inserir</w:t>
+      </w:r>
+      <w:proofErr w:type="gramEnd"/>
+      <w:r>
+        <w:rPr>
+          <w:lang w:val="pt-PT"/>
+        </w:rPr>
+        <w:t xml:space="preserve"> gráficos e </w:t>
+      </w:r>
+      <w:proofErr w:type="spellStart"/>
+      <w:r>
+        <w:rPr>
+          <w:lang w:val="pt-PT"/>
+        </w:rPr>
+        <w:t>bla</w:t>
+      </w:r>
+      <w:proofErr w:type="spellEnd"/>
+      <w:r>
+        <w:rPr>
+          <w:lang w:val="pt-PT"/>
+        </w:rPr>
+        <w:t xml:space="preserve"> </w:t>
+      </w:r>
+      <w:proofErr w:type="spellStart"/>
+      <w:r>
+        <w:rPr>
+          <w:lang w:val="pt-PT"/>
+        </w:rPr>
+        <w:t>bla</w:t>
+      </w:r>
+      <w:proofErr w:type="spellEnd"/>
+      <w:r>
+        <w:rPr>
+          <w:lang w:val="pt-PT"/>
+        </w:rPr>
+        <w:t xml:space="preserve"> </w:t>
+      </w:r>
+      <w:proofErr w:type="spellStart"/>
+      <w:r>
+        <w:rPr>
+          <w:lang w:val="pt-PT"/>
+        </w:rPr>
+        <w:t>bla</w:t>
+      </w:r>
+      <w:proofErr w:type="spellEnd"/>
       <w:r>
         <w:rPr>
           <w:lang w:val="pt-PT"/>
@@ -2308,11 +2511,19 @@
         </w:rPr>
         <w:t xml:space="preserve"> </w:t>
       </w:r>
-      <w:r>
-        <w:rPr>
-          <w:lang w:val="pt-PT"/>
-        </w:rPr>
-        <w:t>comparar os 2 resultados</w:t>
+      <w:proofErr w:type="gramStart"/>
+      <w:r>
+        <w:rPr>
+          <w:lang w:val="pt-PT"/>
+        </w:rPr>
+        <w:t>comparar</w:t>
+      </w:r>
+      <w:proofErr w:type="gramEnd"/>
+      <w:r>
+        <w:rPr>
+          <w:lang w:val="pt-PT"/>
+        </w:rPr>
+        <w:t xml:space="preserve"> os 2 resultados</w:t>
       </w:r>
     </w:p>
     <w:p>
@@ -2368,8 +2579,16 @@
         <w:rPr>
           <w:lang w:val="pt-PT"/>
         </w:rPr>
-        <w:t xml:space="preserve">       &lt;&lt;&lt;&lt;&lt;&lt;&lt;&lt;&lt;&lt;&lt;&lt;&lt;&lt;&lt;&lt;&lt;&lt;&lt;&lt;&lt;&lt;</w:t>
-      </w:r>
+        <w:t xml:space="preserve">       </w:t>
+      </w:r>
+      <w:proofErr w:type="gramStart"/>
+      <w:r>
+        <w:rPr>
+          <w:lang w:val="pt-PT"/>
+        </w:rPr>
+        <w:t>&lt;&lt;&lt;&lt;&lt;&lt;&lt;&lt;&lt;&lt;&lt;&lt;&lt;&lt;&lt;&lt;&lt;&lt;&lt;&lt;&lt;&lt;</w:t>
+      </w:r>
+      <w:proofErr w:type="gramEnd"/>
     </w:p>
     <w:p>
       <w:pPr>
@@ -3905,7 +4124,7 @@
 </file>
 
 <file path=customXml/itemProps2.xml><?xml version="1.0" encoding="utf-8"?>
-<ds:datastoreItem xmlns:ds="http://schemas.openxmlformats.org/officeDocument/2006/customXml" ds:itemID="{5872B280-ED55-4F53-BE15-58787DCED138}">
+<ds:datastoreItem xmlns:ds="http://schemas.openxmlformats.org/officeDocument/2006/customXml" ds:itemID="{53D2968C-47AB-48BD-9034-77288732389C}">
   <ds:schemaRefs>
     <ds:schemaRef ds:uri="http://schemas.openxmlformats.org/officeDocument/2006/bibliography"/>
   </ds:schemaRefs>

</xml_diff>